<commit_message>
removal of bubble sort and cross reffrence of Selection Sort
</commit_message>
<xml_diff>
--- a/Programming in Java/Programming in Java.docx
+++ b/Programming in Java/Programming in Java.docx
@@ -10,6 +10,7 @@
           <w:docPartUnique/>
         </w:docPartObj>
       </w:sdtPr>
+      <w:sdtEndPr/>
       <w:sdtContent>
         <w:p>
           <w:r>
@@ -183,6 +184,7 @@
                                           <w:dataBinding w:prefixMappings="xmlns:ns0='http://purl.org/dc/elements/1.1/' xmlns:ns1='http://schemas.openxmlformats.org/package/2006/metadata/core-properties' " w:xpath="/ns1:coreProperties[1]/ns0:title[1]" w:storeItemID="{6C3C8BC8-F283-45AE-878A-BAB7291924A1}"/>
                                           <w:text/>
                                         </w:sdtPr>
+                                        <w:sdtEndPr/>
                                         <w:sdtContent>
                                           <w:r>
                                             <w:rPr>
@@ -223,6 +225,7 @@
                                           <w:dataBinding w:prefixMappings="xmlns:ns0='http://purl.org/dc/elements/1.1/' xmlns:ns1='http://schemas.openxmlformats.org/package/2006/metadata/core-properties' " w:xpath="/ns1:coreProperties[1]/ns0:subject[1]" w:storeItemID="{6C3C8BC8-F283-45AE-878A-BAB7291924A1}"/>
                                           <w:text/>
                                         </w:sdtPr>
+                                        <w:sdtEndPr/>
                                         <w:sdtContent>
                                           <w:r>
                                             <w:rPr>
@@ -292,6 +295,7 @@
                                                 <w:dataBinding w:prefixMappings="xmlns:ns0='http://purl.org/dc/elements/1.1/' xmlns:ns1='http://schemas.openxmlformats.org/package/2006/metadata/core-properties' " w:xpath="/ns1:coreProperties[1]/ns0:creator[1]" w:storeItemID="{6C3C8BC8-F283-45AE-878A-BAB7291924A1}"/>
                                                 <w:text/>
                                               </w:sdtPr>
+                                              <w:sdtEndPr/>
                                               <w:sdtContent>
                                                 <w:r>
                                                   <w:rPr>
@@ -327,6 +331,7 @@
                                                 <w:calendar w:val="gregorian"/>
                                               </w:date>
                                             </w:sdtPr>
+                                            <w:sdtEndPr/>
                                             <w:sdtContent>
                                               <w:p>
                                                 <w:pPr>
@@ -361,6 +366,7 @@
                                             <w:dataBinding w:prefixMappings="xmlns:ns0='http://purl.org/dc/elements/1.1/' xmlns:ns1='http://schemas.openxmlformats.org/package/2006/metadata/core-properties' " w:xpath="/ns1:coreProperties[1]/ns1:category[1]" w:storeItemID="{6C3C8BC8-F283-45AE-878A-BAB7291924A1}"/>
                                             <w:text/>
                                           </w:sdtPr>
+                                          <w:sdtEndPr/>
                                           <w:sdtContent>
                                             <w:tc>
                                               <w:tcPr>
@@ -539,6 +545,7 @@
                                     <w:dataBinding w:prefixMappings="xmlns:ns0='http://purl.org/dc/elements/1.1/' xmlns:ns1='http://schemas.openxmlformats.org/package/2006/metadata/core-properties' " w:xpath="/ns1:coreProperties[1]/ns0:title[1]" w:storeItemID="{6C3C8BC8-F283-45AE-878A-BAB7291924A1}"/>
                                     <w:text/>
                                   </w:sdtPr>
+                                  <w:sdtEndPr/>
                                   <w:sdtContent>
                                     <w:r>
                                       <w:rPr>
@@ -579,6 +586,7 @@
                                     <w:dataBinding w:prefixMappings="xmlns:ns0='http://purl.org/dc/elements/1.1/' xmlns:ns1='http://schemas.openxmlformats.org/package/2006/metadata/core-properties' " w:xpath="/ns1:coreProperties[1]/ns0:subject[1]" w:storeItemID="{6C3C8BC8-F283-45AE-878A-BAB7291924A1}"/>
                                     <w:text/>
                                   </w:sdtPr>
+                                  <w:sdtEndPr/>
                                   <w:sdtContent>
                                     <w:r>
                                       <w:rPr>
@@ -648,6 +656,7 @@
                                           <w:dataBinding w:prefixMappings="xmlns:ns0='http://purl.org/dc/elements/1.1/' xmlns:ns1='http://schemas.openxmlformats.org/package/2006/metadata/core-properties' " w:xpath="/ns1:coreProperties[1]/ns0:creator[1]" w:storeItemID="{6C3C8BC8-F283-45AE-878A-BAB7291924A1}"/>
                                           <w:text/>
                                         </w:sdtPr>
+                                        <w:sdtEndPr/>
                                         <w:sdtContent>
                                           <w:r>
                                             <w:rPr>
@@ -683,6 +692,7 @@
                                           <w:calendar w:val="gregorian"/>
                                         </w:date>
                                       </w:sdtPr>
+                                      <w:sdtEndPr/>
                                       <w:sdtContent>
                                         <w:p>
                                           <w:pPr>
@@ -717,6 +727,7 @@
                                       <w:dataBinding w:prefixMappings="xmlns:ns0='http://purl.org/dc/elements/1.1/' xmlns:ns1='http://schemas.openxmlformats.org/package/2006/metadata/core-properties' " w:xpath="/ns1:coreProperties[1]/ns1:category[1]" w:storeItemID="{6C3C8BC8-F283-45AE-878A-BAB7291924A1}"/>
                                       <w:text/>
                                     </w:sdtPr>
+                                    <w:sdtEndPr/>
                                     <w:sdtContent>
                                       <w:tc>
                                         <w:tcPr>
@@ -21088,1277 +21099,10 @@
     </w:tbl>
     <w:p>
       <w:pPr>
-        <w:pStyle w:val="ListParagraph"/>
-        <w:ind w:left="1440"/>
         <w:rPr>
           <w:rFonts w:ascii="Verdana" w:hAnsi="Verdana"/>
           <w:b/>
           <w:bCs/>
-        </w:rPr>
-      </w:pPr>
-    </w:p>
-    <w:p>
-      <w:pPr>
-        <w:pStyle w:val="ListParagraph"/>
-        <w:numPr>
-          <w:ilvl w:val="0"/>
-          <w:numId w:val="23"/>
-        </w:numPr>
-        <w:rPr>
-          <w:rFonts w:ascii="Verdana" w:hAnsi="Verdana"/>
-          <w:b/>
-          <w:bCs/>
-        </w:rPr>
-      </w:pPr>
-      <w:r>
-        <w:rPr>
-          <w:rFonts w:ascii="Verdana" w:hAnsi="Verdana"/>
-          <w:b/>
-          <w:bCs/>
-        </w:rPr>
-        <w:t>Bubble Sort 2</w:t>
-      </w:r>
-    </w:p>
-    <w:tbl>
-      <w:tblPr>
-        <w:tblStyle w:val="TableGrid"/>
-        <w:tblW w:w="0" w:type="auto"/>
-        <w:tblInd w:w="1440" w:type="dxa"/>
-        <w:tblLook w:val="04A0" w:firstRow="1" w:lastRow="0" w:firstColumn="1" w:lastColumn="0" w:noHBand="0" w:noVBand="1"/>
-      </w:tblPr>
-      <w:tblGrid>
-        <w:gridCol w:w="7910"/>
-      </w:tblGrid>
-      <w:tr>
-        <w:tc>
-          <w:tcPr>
-            <w:tcW w:w="9350" w:type="dxa"/>
-          </w:tcPr>
-          <w:p>
-            <w:pPr>
-              <w:rPr>
-                <w:rFonts w:ascii="Verdana" w:hAnsi="Verdana"/>
-              </w:rPr>
-            </w:pPr>
-            <w:r>
-              <w:rPr>
-                <w:rFonts w:ascii="Verdana" w:hAnsi="Verdana"/>
-              </w:rPr>
-              <w:t xml:space="preserve">import </w:t>
-            </w:r>
-            <w:proofErr w:type="spellStart"/>
-            <w:r>
-              <w:rPr>
-                <w:rFonts w:ascii="Verdana" w:hAnsi="Verdana"/>
-              </w:rPr>
-              <w:t>java.util</w:t>
-            </w:r>
-            <w:proofErr w:type="spellEnd"/>
-            <w:r>
-              <w:rPr>
-                <w:rFonts w:ascii="Verdana" w:hAnsi="Verdana"/>
-              </w:rPr>
-              <w:t>.*;</w:t>
-            </w:r>
-          </w:p>
-          <w:p>
-            <w:pPr>
-              <w:rPr>
-                <w:rFonts w:ascii="Verdana" w:hAnsi="Verdana"/>
-              </w:rPr>
-            </w:pPr>
-          </w:p>
-          <w:p>
-            <w:pPr>
-              <w:rPr>
-                <w:rFonts w:ascii="Verdana" w:hAnsi="Verdana"/>
-              </w:rPr>
-            </w:pPr>
-            <w:r>
-              <w:rPr>
-                <w:rFonts w:ascii="Verdana" w:hAnsi="Verdana"/>
-              </w:rPr>
-              <w:t>class Bubble_Sort2</w:t>
-            </w:r>
-          </w:p>
-          <w:p>
-            <w:pPr>
-              <w:rPr>
-                <w:rFonts w:ascii="Verdana" w:hAnsi="Verdana"/>
-              </w:rPr>
-            </w:pPr>
-            <w:r>
-              <w:rPr>
-                <w:rFonts w:ascii="Verdana" w:hAnsi="Verdana"/>
-              </w:rPr>
-              <w:t>{</w:t>
-            </w:r>
-          </w:p>
-          <w:p>
-            <w:pPr>
-              <w:rPr>
-                <w:rFonts w:ascii="Verdana" w:hAnsi="Verdana"/>
-              </w:rPr>
-            </w:pPr>
-            <w:r>
-              <w:rPr>
-                <w:rFonts w:ascii="Verdana" w:hAnsi="Verdana"/>
-              </w:rPr>
-              <w:t xml:space="preserve">    int size;</w:t>
-            </w:r>
-          </w:p>
-          <w:p>
-            <w:pPr>
-              <w:rPr>
-                <w:rFonts w:ascii="Verdana" w:hAnsi="Verdana"/>
-              </w:rPr>
-            </w:pPr>
-            <w:r>
-              <w:rPr>
-                <w:rFonts w:ascii="Verdana" w:hAnsi="Verdana"/>
-              </w:rPr>
-              <w:t xml:space="preserve">    int </w:t>
-            </w:r>
-            <w:proofErr w:type="gramStart"/>
-            <w:r>
-              <w:rPr>
-                <w:rFonts w:ascii="Verdana" w:hAnsi="Verdana"/>
-              </w:rPr>
-              <w:t>a[</w:t>
-            </w:r>
-            <w:proofErr w:type="gramEnd"/>
-            <w:r>
-              <w:rPr>
-                <w:rFonts w:ascii="Verdana" w:hAnsi="Verdana"/>
-              </w:rPr>
-              <w:t>];</w:t>
-            </w:r>
-          </w:p>
-          <w:p>
-            <w:pPr>
-              <w:rPr>
-                <w:rFonts w:ascii="Verdana" w:hAnsi="Verdana"/>
-              </w:rPr>
-            </w:pPr>
-            <w:r>
-              <w:rPr>
-                <w:rFonts w:ascii="Verdana" w:hAnsi="Verdana"/>
-              </w:rPr>
-              <w:t xml:space="preserve">    </w:t>
-            </w:r>
-          </w:p>
-          <w:p>
-            <w:pPr>
-              <w:rPr>
-                <w:rFonts w:ascii="Verdana" w:hAnsi="Verdana"/>
-              </w:rPr>
-            </w:pPr>
-            <w:r>
-              <w:rPr>
-                <w:rFonts w:ascii="Verdana" w:hAnsi="Verdana"/>
-              </w:rPr>
-              <w:t xml:space="preserve">    Scanner in=new </w:t>
-            </w:r>
-            <w:proofErr w:type="gramStart"/>
-            <w:r>
-              <w:rPr>
-                <w:rFonts w:ascii="Verdana" w:hAnsi="Verdana"/>
-              </w:rPr>
-              <w:t>Scanner(</w:t>
-            </w:r>
-            <w:proofErr w:type="gramEnd"/>
-            <w:r>
-              <w:rPr>
-                <w:rFonts w:ascii="Verdana" w:hAnsi="Verdana"/>
-              </w:rPr>
-              <w:t>System.in);</w:t>
-            </w:r>
-          </w:p>
-          <w:p>
-            <w:pPr>
-              <w:rPr>
-                <w:rFonts w:ascii="Verdana" w:hAnsi="Verdana"/>
-              </w:rPr>
-            </w:pPr>
-            <w:r>
-              <w:rPr>
-                <w:rFonts w:ascii="Verdana" w:hAnsi="Verdana"/>
-              </w:rPr>
-              <w:t xml:space="preserve">    public Bubble_Sort2(int n)</w:t>
-            </w:r>
-          </w:p>
-          <w:p>
-            <w:pPr>
-              <w:rPr>
-                <w:rFonts w:ascii="Verdana" w:hAnsi="Verdana"/>
-              </w:rPr>
-            </w:pPr>
-            <w:r>
-              <w:rPr>
-                <w:rFonts w:ascii="Verdana" w:hAnsi="Verdana"/>
-              </w:rPr>
-              <w:t xml:space="preserve">    {</w:t>
-            </w:r>
-          </w:p>
-          <w:p>
-            <w:pPr>
-              <w:rPr>
-                <w:rFonts w:ascii="Verdana" w:hAnsi="Verdana"/>
-              </w:rPr>
-            </w:pPr>
-            <w:r>
-              <w:rPr>
-                <w:rFonts w:ascii="Verdana" w:hAnsi="Verdana"/>
-              </w:rPr>
-              <w:t xml:space="preserve">        size=n;</w:t>
-            </w:r>
-          </w:p>
-          <w:p>
-            <w:pPr>
-              <w:rPr>
-                <w:rFonts w:ascii="Verdana" w:hAnsi="Verdana"/>
-              </w:rPr>
-            </w:pPr>
-            <w:r>
-              <w:rPr>
-                <w:rFonts w:ascii="Verdana" w:hAnsi="Verdana"/>
-              </w:rPr>
-              <w:t xml:space="preserve">        a=new int[size];</w:t>
-            </w:r>
-          </w:p>
-          <w:p>
-            <w:pPr>
-              <w:rPr>
-                <w:rFonts w:ascii="Verdana" w:hAnsi="Verdana"/>
-              </w:rPr>
-            </w:pPr>
-            <w:r>
-              <w:rPr>
-                <w:rFonts w:ascii="Verdana" w:hAnsi="Verdana"/>
-              </w:rPr>
-              <w:t xml:space="preserve">    }</w:t>
-            </w:r>
-          </w:p>
-          <w:p>
-            <w:pPr>
-              <w:rPr>
-                <w:rFonts w:ascii="Verdana" w:hAnsi="Verdana"/>
-              </w:rPr>
-            </w:pPr>
-            <w:r>
-              <w:rPr>
-                <w:rFonts w:ascii="Verdana" w:hAnsi="Verdana"/>
-              </w:rPr>
-              <w:t xml:space="preserve">    public void </w:t>
-            </w:r>
-            <w:proofErr w:type="gramStart"/>
-            <w:r>
-              <w:rPr>
-                <w:rFonts w:ascii="Verdana" w:hAnsi="Verdana"/>
-              </w:rPr>
-              <w:t>input(</w:t>
-            </w:r>
-            <w:proofErr w:type="gramEnd"/>
-            <w:r>
-              <w:rPr>
-                <w:rFonts w:ascii="Verdana" w:hAnsi="Verdana"/>
-              </w:rPr>
-              <w:t>)</w:t>
-            </w:r>
-          </w:p>
-          <w:p>
-            <w:pPr>
-              <w:rPr>
-                <w:rFonts w:ascii="Verdana" w:hAnsi="Verdana"/>
-              </w:rPr>
-            </w:pPr>
-            <w:r>
-              <w:rPr>
-                <w:rFonts w:ascii="Verdana" w:hAnsi="Verdana"/>
-              </w:rPr>
-              <w:t xml:space="preserve">    {</w:t>
-            </w:r>
-          </w:p>
-          <w:p>
-            <w:pPr>
-              <w:rPr>
-                <w:rFonts w:ascii="Verdana" w:hAnsi="Verdana"/>
-              </w:rPr>
-            </w:pPr>
-            <w:r>
-              <w:rPr>
-                <w:rFonts w:ascii="Verdana" w:hAnsi="Verdana"/>
-              </w:rPr>
-              <w:t xml:space="preserve">        System.out.println("Enter the elements of the array:");</w:t>
-            </w:r>
-          </w:p>
-          <w:p>
-            <w:pPr>
-              <w:rPr>
-                <w:rFonts w:ascii="Verdana" w:hAnsi="Verdana"/>
-              </w:rPr>
-            </w:pPr>
-            <w:r>
-              <w:rPr>
-                <w:rFonts w:ascii="Verdana" w:hAnsi="Verdana"/>
-              </w:rPr>
-              <w:t xml:space="preserve">        </w:t>
-            </w:r>
-            <w:proofErr w:type="gramStart"/>
-            <w:r>
-              <w:rPr>
-                <w:rFonts w:ascii="Verdana" w:hAnsi="Verdana"/>
-              </w:rPr>
-              <w:t>for(</w:t>
-            </w:r>
-            <w:proofErr w:type="gramEnd"/>
-            <w:r>
-              <w:rPr>
-                <w:rFonts w:ascii="Verdana" w:hAnsi="Verdana"/>
-              </w:rPr>
-              <w:t xml:space="preserve">int </w:t>
-            </w:r>
-            <w:proofErr w:type="spellStart"/>
-            <w:r>
-              <w:rPr>
-                <w:rFonts w:ascii="Verdana" w:hAnsi="Verdana"/>
-              </w:rPr>
-              <w:t>i</w:t>
-            </w:r>
-            <w:proofErr w:type="spellEnd"/>
-            <w:r>
-              <w:rPr>
-                <w:rFonts w:ascii="Verdana" w:hAnsi="Verdana"/>
-              </w:rPr>
-              <w:t>=0;i&lt;</w:t>
-            </w:r>
-            <w:proofErr w:type="spellStart"/>
-            <w:r>
-              <w:rPr>
-                <w:rFonts w:ascii="Verdana" w:hAnsi="Verdana"/>
-              </w:rPr>
-              <w:t>size;i</w:t>
-            </w:r>
-            <w:proofErr w:type="spellEnd"/>
-            <w:r>
-              <w:rPr>
-                <w:rFonts w:ascii="Verdana" w:hAnsi="Verdana"/>
-              </w:rPr>
-              <w:t>++)</w:t>
-            </w:r>
-          </w:p>
-          <w:p>
-            <w:pPr>
-              <w:rPr>
-                <w:rFonts w:ascii="Verdana" w:hAnsi="Verdana"/>
-              </w:rPr>
-            </w:pPr>
-            <w:r>
-              <w:rPr>
-                <w:rFonts w:ascii="Verdana" w:hAnsi="Verdana"/>
-              </w:rPr>
-              <w:t xml:space="preserve">        a[</w:t>
-            </w:r>
-            <w:proofErr w:type="spellStart"/>
-            <w:r>
-              <w:rPr>
-                <w:rFonts w:ascii="Verdana" w:hAnsi="Verdana"/>
-              </w:rPr>
-              <w:t>i</w:t>
-            </w:r>
-            <w:proofErr w:type="spellEnd"/>
-            <w:r>
-              <w:rPr>
-                <w:rFonts w:ascii="Verdana" w:hAnsi="Verdana"/>
-              </w:rPr>
-              <w:t>]=</w:t>
-            </w:r>
-            <w:proofErr w:type="spellStart"/>
-            <w:proofErr w:type="gramStart"/>
-            <w:r>
-              <w:rPr>
-                <w:rFonts w:ascii="Verdana" w:hAnsi="Verdana"/>
-              </w:rPr>
-              <w:t>in.nextInt</w:t>
-            </w:r>
-            <w:proofErr w:type="spellEnd"/>
-            <w:proofErr w:type="gramEnd"/>
-            <w:r>
-              <w:rPr>
-                <w:rFonts w:ascii="Verdana" w:hAnsi="Verdana"/>
-              </w:rPr>
-              <w:t>();</w:t>
-            </w:r>
-          </w:p>
-          <w:p>
-            <w:pPr>
-              <w:rPr>
-                <w:rFonts w:ascii="Verdana" w:hAnsi="Verdana"/>
-              </w:rPr>
-            </w:pPr>
-            <w:r>
-              <w:rPr>
-                <w:rFonts w:ascii="Verdana" w:hAnsi="Verdana"/>
-              </w:rPr>
-              <w:t xml:space="preserve">    }</w:t>
-            </w:r>
-          </w:p>
-          <w:p>
-            <w:pPr>
-              <w:rPr>
-                <w:rFonts w:ascii="Verdana" w:hAnsi="Verdana"/>
-              </w:rPr>
-            </w:pPr>
-            <w:r>
-              <w:rPr>
-                <w:rFonts w:ascii="Verdana" w:hAnsi="Verdana"/>
-              </w:rPr>
-              <w:t xml:space="preserve">    public void </w:t>
-            </w:r>
-            <w:proofErr w:type="gramStart"/>
-            <w:r>
-              <w:rPr>
-                <w:rFonts w:ascii="Verdana" w:hAnsi="Verdana"/>
-              </w:rPr>
-              <w:t>sort(</w:t>
-            </w:r>
-            <w:proofErr w:type="gramEnd"/>
-            <w:r>
-              <w:rPr>
-                <w:rFonts w:ascii="Verdana" w:hAnsi="Verdana"/>
-              </w:rPr>
-              <w:t>)</w:t>
-            </w:r>
-          </w:p>
-          <w:p>
-            <w:pPr>
-              <w:rPr>
-                <w:rFonts w:ascii="Verdana" w:hAnsi="Verdana"/>
-              </w:rPr>
-            </w:pPr>
-            <w:r>
-              <w:rPr>
-                <w:rFonts w:ascii="Verdana" w:hAnsi="Verdana"/>
-              </w:rPr>
-              <w:t xml:space="preserve">    {</w:t>
-            </w:r>
-          </w:p>
-          <w:p>
-            <w:pPr>
-              <w:rPr>
-                <w:rFonts w:ascii="Verdana" w:hAnsi="Verdana"/>
-              </w:rPr>
-            </w:pPr>
-            <w:r>
-              <w:rPr>
-                <w:rFonts w:ascii="Verdana" w:hAnsi="Verdana"/>
-              </w:rPr>
-              <w:t xml:space="preserve">        </w:t>
-            </w:r>
-            <w:proofErr w:type="gramStart"/>
-            <w:r>
-              <w:rPr>
-                <w:rFonts w:ascii="Verdana" w:hAnsi="Verdana"/>
-              </w:rPr>
-              <w:t>for(</w:t>
-            </w:r>
-            <w:proofErr w:type="gramEnd"/>
-            <w:r>
-              <w:rPr>
-                <w:rFonts w:ascii="Verdana" w:hAnsi="Verdana"/>
-              </w:rPr>
-              <w:t xml:space="preserve">int </w:t>
-            </w:r>
-            <w:proofErr w:type="spellStart"/>
-            <w:r>
-              <w:rPr>
-                <w:rFonts w:ascii="Verdana" w:hAnsi="Verdana"/>
-              </w:rPr>
-              <w:t>i</w:t>
-            </w:r>
-            <w:proofErr w:type="spellEnd"/>
-            <w:r>
-              <w:rPr>
-                <w:rFonts w:ascii="Verdana" w:hAnsi="Verdana"/>
-              </w:rPr>
-              <w:t>=0;i&lt;</w:t>
-            </w:r>
-            <w:proofErr w:type="spellStart"/>
-            <w:r>
-              <w:rPr>
-                <w:rFonts w:ascii="Verdana" w:hAnsi="Verdana"/>
-              </w:rPr>
-              <w:t>size;i</w:t>
-            </w:r>
-            <w:proofErr w:type="spellEnd"/>
-            <w:r>
-              <w:rPr>
-                <w:rFonts w:ascii="Verdana" w:hAnsi="Verdana"/>
-              </w:rPr>
-              <w:t>++)</w:t>
-            </w:r>
-          </w:p>
-          <w:p>
-            <w:pPr>
-              <w:rPr>
-                <w:rFonts w:ascii="Verdana" w:hAnsi="Verdana"/>
-              </w:rPr>
-            </w:pPr>
-            <w:r>
-              <w:rPr>
-                <w:rFonts w:ascii="Verdana" w:hAnsi="Verdana"/>
-              </w:rPr>
-              <w:lastRenderedPageBreak/>
-              <w:t xml:space="preserve">        {</w:t>
-            </w:r>
-          </w:p>
-          <w:p>
-            <w:pPr>
-              <w:rPr>
-                <w:rFonts w:ascii="Verdana" w:hAnsi="Verdana"/>
-              </w:rPr>
-            </w:pPr>
-            <w:r>
-              <w:rPr>
-                <w:rFonts w:ascii="Verdana" w:hAnsi="Verdana"/>
-              </w:rPr>
-              <w:t xml:space="preserve">            </w:t>
-            </w:r>
-            <w:proofErr w:type="gramStart"/>
-            <w:r>
-              <w:rPr>
-                <w:rFonts w:ascii="Verdana" w:hAnsi="Verdana"/>
-              </w:rPr>
-              <w:t>for(</w:t>
-            </w:r>
-            <w:proofErr w:type="gramEnd"/>
-            <w:r>
-              <w:rPr>
-                <w:rFonts w:ascii="Verdana" w:hAnsi="Verdana"/>
-              </w:rPr>
-              <w:t>int j=i+1;j&lt;</w:t>
-            </w:r>
-            <w:proofErr w:type="spellStart"/>
-            <w:r>
-              <w:rPr>
-                <w:rFonts w:ascii="Verdana" w:hAnsi="Verdana"/>
-              </w:rPr>
-              <w:t>size;j</w:t>
-            </w:r>
-            <w:proofErr w:type="spellEnd"/>
-            <w:r>
-              <w:rPr>
-                <w:rFonts w:ascii="Verdana" w:hAnsi="Verdana"/>
-              </w:rPr>
-              <w:t>++)</w:t>
-            </w:r>
-          </w:p>
-          <w:p>
-            <w:pPr>
-              <w:rPr>
-                <w:rFonts w:ascii="Verdana" w:hAnsi="Verdana"/>
-              </w:rPr>
-            </w:pPr>
-            <w:r>
-              <w:rPr>
-                <w:rFonts w:ascii="Verdana" w:hAnsi="Verdana"/>
-              </w:rPr>
-              <w:t xml:space="preserve">            {</w:t>
-            </w:r>
-          </w:p>
-          <w:p>
-            <w:pPr>
-              <w:rPr>
-                <w:rFonts w:ascii="Verdana" w:hAnsi="Verdana"/>
-              </w:rPr>
-            </w:pPr>
-            <w:r>
-              <w:rPr>
-                <w:rFonts w:ascii="Verdana" w:hAnsi="Verdana"/>
-              </w:rPr>
-              <w:t xml:space="preserve">                if(a[</w:t>
-            </w:r>
-            <w:proofErr w:type="spellStart"/>
-            <w:r>
-              <w:rPr>
-                <w:rFonts w:ascii="Verdana" w:hAnsi="Verdana"/>
-              </w:rPr>
-              <w:t>i</w:t>
-            </w:r>
-            <w:proofErr w:type="spellEnd"/>
-            <w:r>
-              <w:rPr>
-                <w:rFonts w:ascii="Verdana" w:hAnsi="Verdana"/>
-              </w:rPr>
-              <w:t>]&gt;a[j])</w:t>
-            </w:r>
-          </w:p>
-          <w:p>
-            <w:pPr>
-              <w:rPr>
-                <w:rFonts w:ascii="Verdana" w:hAnsi="Verdana"/>
-              </w:rPr>
-            </w:pPr>
-            <w:r>
-              <w:rPr>
-                <w:rFonts w:ascii="Verdana" w:hAnsi="Verdana"/>
-              </w:rPr>
-              <w:t xml:space="preserve">                {</w:t>
-            </w:r>
-          </w:p>
-          <w:p>
-            <w:pPr>
-              <w:rPr>
-                <w:rFonts w:ascii="Verdana" w:hAnsi="Verdana"/>
-              </w:rPr>
-            </w:pPr>
-            <w:r>
-              <w:rPr>
-                <w:rFonts w:ascii="Verdana" w:hAnsi="Verdana"/>
-              </w:rPr>
-              <w:t xml:space="preserve">                    int t=a[j];</w:t>
-            </w:r>
-          </w:p>
-          <w:p>
-            <w:pPr>
-              <w:rPr>
-                <w:rFonts w:ascii="Verdana" w:hAnsi="Verdana"/>
-              </w:rPr>
-            </w:pPr>
-            <w:r>
-              <w:rPr>
-                <w:rFonts w:ascii="Verdana" w:hAnsi="Verdana"/>
-              </w:rPr>
-              <w:t xml:space="preserve">                    a[j]=a[</w:t>
-            </w:r>
-            <w:proofErr w:type="spellStart"/>
-            <w:r>
-              <w:rPr>
-                <w:rFonts w:ascii="Verdana" w:hAnsi="Verdana"/>
-              </w:rPr>
-              <w:t>i</w:t>
-            </w:r>
-            <w:proofErr w:type="spellEnd"/>
-            <w:r>
-              <w:rPr>
-                <w:rFonts w:ascii="Verdana" w:hAnsi="Verdana"/>
-              </w:rPr>
-              <w:t>];</w:t>
-            </w:r>
-          </w:p>
-          <w:p>
-            <w:pPr>
-              <w:rPr>
-                <w:rFonts w:ascii="Verdana" w:hAnsi="Verdana"/>
-              </w:rPr>
-            </w:pPr>
-            <w:r>
-              <w:rPr>
-                <w:rFonts w:ascii="Verdana" w:hAnsi="Verdana"/>
-              </w:rPr>
-              <w:t xml:space="preserve">                    a[</w:t>
-            </w:r>
-            <w:proofErr w:type="spellStart"/>
-            <w:r>
-              <w:rPr>
-                <w:rFonts w:ascii="Verdana" w:hAnsi="Verdana"/>
-              </w:rPr>
-              <w:t>i</w:t>
-            </w:r>
-            <w:proofErr w:type="spellEnd"/>
-            <w:r>
-              <w:rPr>
-                <w:rFonts w:ascii="Verdana" w:hAnsi="Verdana"/>
-              </w:rPr>
-              <w:t>]=t;</w:t>
-            </w:r>
-          </w:p>
-          <w:p>
-            <w:pPr>
-              <w:rPr>
-                <w:rFonts w:ascii="Verdana" w:hAnsi="Verdana"/>
-              </w:rPr>
-            </w:pPr>
-            <w:r>
-              <w:rPr>
-                <w:rFonts w:ascii="Verdana" w:hAnsi="Verdana"/>
-              </w:rPr>
-              <w:t xml:space="preserve">                }</w:t>
-            </w:r>
-          </w:p>
-          <w:p>
-            <w:pPr>
-              <w:rPr>
-                <w:rFonts w:ascii="Verdana" w:hAnsi="Verdana"/>
-              </w:rPr>
-            </w:pPr>
-            <w:r>
-              <w:rPr>
-                <w:rFonts w:ascii="Verdana" w:hAnsi="Verdana"/>
-              </w:rPr>
-              <w:t xml:space="preserve">            }</w:t>
-            </w:r>
-          </w:p>
-          <w:p>
-            <w:pPr>
-              <w:rPr>
-                <w:rFonts w:ascii="Verdana" w:hAnsi="Verdana"/>
-              </w:rPr>
-            </w:pPr>
-            <w:r>
-              <w:rPr>
-                <w:rFonts w:ascii="Verdana" w:hAnsi="Verdana"/>
-              </w:rPr>
-              <w:t xml:space="preserve">        }</w:t>
-            </w:r>
-          </w:p>
-          <w:p>
-            <w:pPr>
-              <w:rPr>
-                <w:rFonts w:ascii="Verdana" w:hAnsi="Verdana"/>
-              </w:rPr>
-            </w:pPr>
-            <w:r>
-              <w:rPr>
-                <w:rFonts w:ascii="Verdana" w:hAnsi="Verdana"/>
-              </w:rPr>
-              <w:t xml:space="preserve">    }</w:t>
-            </w:r>
-          </w:p>
-          <w:p>
-            <w:pPr>
-              <w:rPr>
-                <w:rFonts w:ascii="Verdana" w:hAnsi="Verdana"/>
-              </w:rPr>
-            </w:pPr>
-            <w:r>
-              <w:rPr>
-                <w:rFonts w:ascii="Verdana" w:hAnsi="Verdana"/>
-              </w:rPr>
-              <w:t xml:space="preserve">    public void </w:t>
-            </w:r>
-            <w:proofErr w:type="gramStart"/>
-            <w:r>
-              <w:rPr>
-                <w:rFonts w:ascii="Verdana" w:hAnsi="Verdana"/>
-              </w:rPr>
-              <w:t>display(</w:t>
-            </w:r>
-            <w:proofErr w:type="gramEnd"/>
-            <w:r>
-              <w:rPr>
-                <w:rFonts w:ascii="Verdana" w:hAnsi="Verdana"/>
-              </w:rPr>
-              <w:t>)</w:t>
-            </w:r>
-          </w:p>
-          <w:p>
-            <w:pPr>
-              <w:rPr>
-                <w:rFonts w:ascii="Verdana" w:hAnsi="Verdana"/>
-              </w:rPr>
-            </w:pPr>
-            <w:r>
-              <w:rPr>
-                <w:rFonts w:ascii="Verdana" w:hAnsi="Verdana"/>
-              </w:rPr>
-              <w:t xml:space="preserve">    {</w:t>
-            </w:r>
-          </w:p>
-          <w:p>
-            <w:pPr>
-              <w:rPr>
-                <w:rFonts w:ascii="Verdana" w:hAnsi="Verdana"/>
-              </w:rPr>
-            </w:pPr>
-            <w:r>
-              <w:rPr>
-                <w:rFonts w:ascii="Verdana" w:hAnsi="Verdana"/>
-              </w:rPr>
-              <w:t xml:space="preserve">        System.out.println("Sorted Array:");</w:t>
-            </w:r>
-          </w:p>
-          <w:p>
-            <w:pPr>
-              <w:rPr>
-                <w:rFonts w:ascii="Verdana" w:hAnsi="Verdana"/>
-              </w:rPr>
-            </w:pPr>
-            <w:r>
-              <w:rPr>
-                <w:rFonts w:ascii="Verdana" w:hAnsi="Verdana"/>
-              </w:rPr>
-              <w:t xml:space="preserve">        </w:t>
-            </w:r>
-            <w:proofErr w:type="gramStart"/>
-            <w:r>
-              <w:rPr>
-                <w:rFonts w:ascii="Verdana" w:hAnsi="Verdana"/>
-              </w:rPr>
-              <w:t>for(</w:t>
-            </w:r>
-            <w:proofErr w:type="gramEnd"/>
-            <w:r>
-              <w:rPr>
-                <w:rFonts w:ascii="Verdana" w:hAnsi="Verdana"/>
-              </w:rPr>
-              <w:t>int i:a)</w:t>
-            </w:r>
-          </w:p>
-          <w:p>
-            <w:pPr>
-              <w:rPr>
-                <w:rFonts w:ascii="Verdana" w:hAnsi="Verdana"/>
-              </w:rPr>
-            </w:pPr>
-            <w:r>
-              <w:rPr>
-                <w:rFonts w:ascii="Verdana" w:hAnsi="Verdana"/>
-              </w:rPr>
-              <w:t xml:space="preserve">        System.out.println(</w:t>
-            </w:r>
-            <w:proofErr w:type="spellStart"/>
-            <w:r>
-              <w:rPr>
-                <w:rFonts w:ascii="Verdana" w:hAnsi="Verdana"/>
-              </w:rPr>
-              <w:t>i</w:t>
-            </w:r>
-            <w:proofErr w:type="spellEnd"/>
-            <w:r>
-              <w:rPr>
-                <w:rFonts w:ascii="Verdana" w:hAnsi="Verdana"/>
-              </w:rPr>
-              <w:t>+"\t");</w:t>
-            </w:r>
-          </w:p>
-          <w:p>
-            <w:pPr>
-              <w:rPr>
-                <w:rFonts w:ascii="Verdana" w:hAnsi="Verdana"/>
-              </w:rPr>
-            </w:pPr>
-            <w:r>
-              <w:rPr>
-                <w:rFonts w:ascii="Verdana" w:hAnsi="Verdana"/>
-              </w:rPr>
-              <w:t xml:space="preserve">    }</w:t>
-            </w:r>
-          </w:p>
-          <w:p>
-            <w:pPr>
-              <w:rPr>
-                <w:rFonts w:ascii="Verdana" w:hAnsi="Verdana"/>
-              </w:rPr>
-            </w:pPr>
-            <w:r>
-              <w:rPr>
-                <w:rFonts w:ascii="Verdana" w:hAnsi="Verdana"/>
-              </w:rPr>
-              <w:t xml:space="preserve">    public static void </w:t>
-            </w:r>
-            <w:proofErr w:type="gramStart"/>
-            <w:r>
-              <w:rPr>
-                <w:rFonts w:ascii="Verdana" w:hAnsi="Verdana"/>
-              </w:rPr>
-              <w:t>main(</w:t>
-            </w:r>
-            <w:proofErr w:type="gramEnd"/>
-            <w:r>
-              <w:rPr>
-                <w:rFonts w:ascii="Verdana" w:hAnsi="Verdana"/>
-              </w:rPr>
-              <w:t>)</w:t>
-            </w:r>
-          </w:p>
-          <w:p>
-            <w:pPr>
-              <w:rPr>
-                <w:rFonts w:ascii="Verdana" w:hAnsi="Verdana"/>
-              </w:rPr>
-            </w:pPr>
-            <w:r>
-              <w:rPr>
-                <w:rFonts w:ascii="Verdana" w:hAnsi="Verdana"/>
-              </w:rPr>
-              <w:t xml:space="preserve">    {</w:t>
-            </w:r>
-          </w:p>
-          <w:p>
-            <w:pPr>
-              <w:rPr>
-                <w:rFonts w:ascii="Verdana" w:hAnsi="Verdana"/>
-              </w:rPr>
-            </w:pPr>
-            <w:r>
-              <w:rPr>
-                <w:rFonts w:ascii="Verdana" w:hAnsi="Verdana"/>
-              </w:rPr>
-              <w:t xml:space="preserve">        Scanner in=new </w:t>
-            </w:r>
-            <w:proofErr w:type="gramStart"/>
-            <w:r>
-              <w:rPr>
-                <w:rFonts w:ascii="Verdana" w:hAnsi="Verdana"/>
-              </w:rPr>
-              <w:t>Scanner(</w:t>
-            </w:r>
-            <w:proofErr w:type="gramEnd"/>
-            <w:r>
-              <w:rPr>
-                <w:rFonts w:ascii="Verdana" w:hAnsi="Verdana"/>
-              </w:rPr>
-              <w:t>System.in);</w:t>
-            </w:r>
-          </w:p>
-          <w:p>
-            <w:pPr>
-              <w:rPr>
-                <w:rFonts w:ascii="Verdana" w:hAnsi="Verdana"/>
-              </w:rPr>
-            </w:pPr>
-            <w:r>
-              <w:rPr>
-                <w:rFonts w:ascii="Verdana" w:hAnsi="Verdana"/>
-              </w:rPr>
-              <w:t xml:space="preserve">        </w:t>
-            </w:r>
-          </w:p>
-          <w:p>
-            <w:pPr>
-              <w:rPr>
-                <w:rFonts w:ascii="Verdana" w:hAnsi="Verdana"/>
-              </w:rPr>
-            </w:pPr>
-            <w:r>
-              <w:rPr>
-                <w:rFonts w:ascii="Verdana" w:hAnsi="Verdana"/>
-              </w:rPr>
-              <w:t xml:space="preserve">        System.out.println("Enter the size of the array:");</w:t>
-            </w:r>
-          </w:p>
-          <w:p>
-            <w:pPr>
-              <w:rPr>
-                <w:rFonts w:ascii="Verdana" w:hAnsi="Verdana"/>
-              </w:rPr>
-            </w:pPr>
-            <w:r>
-              <w:rPr>
-                <w:rFonts w:ascii="Verdana" w:hAnsi="Verdana"/>
-              </w:rPr>
-              <w:t xml:space="preserve">        int n=</w:t>
-            </w:r>
-            <w:proofErr w:type="spellStart"/>
-            <w:proofErr w:type="gramStart"/>
-            <w:r>
-              <w:rPr>
-                <w:rFonts w:ascii="Verdana" w:hAnsi="Verdana"/>
-              </w:rPr>
-              <w:t>in.nextInt</w:t>
-            </w:r>
-            <w:proofErr w:type="spellEnd"/>
-            <w:proofErr w:type="gramEnd"/>
-            <w:r>
-              <w:rPr>
-                <w:rFonts w:ascii="Verdana" w:hAnsi="Verdana"/>
-              </w:rPr>
-              <w:t>();</w:t>
-            </w:r>
-          </w:p>
-          <w:p>
-            <w:pPr>
-              <w:rPr>
-                <w:rFonts w:ascii="Verdana" w:hAnsi="Verdana"/>
-              </w:rPr>
-            </w:pPr>
-            <w:r>
-              <w:rPr>
-                <w:rFonts w:ascii="Verdana" w:hAnsi="Verdana"/>
-              </w:rPr>
-              <w:t xml:space="preserve">        </w:t>
-            </w:r>
-          </w:p>
-          <w:p>
-            <w:pPr>
-              <w:rPr>
-                <w:rFonts w:ascii="Verdana" w:hAnsi="Verdana"/>
-              </w:rPr>
-            </w:pPr>
-            <w:r>
-              <w:rPr>
-                <w:rFonts w:ascii="Verdana" w:hAnsi="Verdana"/>
-              </w:rPr>
-              <w:t xml:space="preserve">        Bubble_Sort2 </w:t>
-            </w:r>
-            <w:proofErr w:type="spellStart"/>
-            <w:r>
-              <w:rPr>
-                <w:rFonts w:ascii="Verdana" w:hAnsi="Verdana"/>
-              </w:rPr>
-              <w:t>ob</w:t>
-            </w:r>
-            <w:proofErr w:type="spellEnd"/>
-            <w:r>
-              <w:rPr>
-                <w:rFonts w:ascii="Verdana" w:hAnsi="Verdana"/>
-              </w:rPr>
-              <w:t>=new Bubble_Sort2(n);</w:t>
-            </w:r>
-          </w:p>
-          <w:p>
-            <w:pPr>
-              <w:rPr>
-                <w:rFonts w:ascii="Verdana" w:hAnsi="Verdana"/>
-              </w:rPr>
-            </w:pPr>
-            <w:r>
-              <w:rPr>
-                <w:rFonts w:ascii="Verdana" w:hAnsi="Verdana"/>
-              </w:rPr>
-              <w:t xml:space="preserve">        </w:t>
-            </w:r>
-            <w:proofErr w:type="spellStart"/>
-            <w:proofErr w:type="gramStart"/>
-            <w:r>
-              <w:rPr>
-                <w:rFonts w:ascii="Verdana" w:hAnsi="Verdana"/>
-              </w:rPr>
-              <w:t>ob.input</w:t>
-            </w:r>
-            <w:proofErr w:type="spellEnd"/>
-            <w:proofErr w:type="gramEnd"/>
-            <w:r>
-              <w:rPr>
-                <w:rFonts w:ascii="Verdana" w:hAnsi="Verdana"/>
-              </w:rPr>
-              <w:t>();</w:t>
-            </w:r>
-          </w:p>
-          <w:p>
-            <w:pPr>
-              <w:rPr>
-                <w:rFonts w:ascii="Verdana" w:hAnsi="Verdana"/>
-              </w:rPr>
-            </w:pPr>
-            <w:r>
-              <w:rPr>
-                <w:rFonts w:ascii="Verdana" w:hAnsi="Verdana"/>
-              </w:rPr>
-              <w:t xml:space="preserve">        </w:t>
-            </w:r>
-            <w:proofErr w:type="spellStart"/>
-            <w:proofErr w:type="gramStart"/>
-            <w:r>
-              <w:rPr>
-                <w:rFonts w:ascii="Verdana" w:hAnsi="Verdana"/>
-              </w:rPr>
-              <w:t>ob.sort</w:t>
-            </w:r>
-            <w:proofErr w:type="spellEnd"/>
-            <w:proofErr w:type="gramEnd"/>
-            <w:r>
-              <w:rPr>
-                <w:rFonts w:ascii="Verdana" w:hAnsi="Verdana"/>
-              </w:rPr>
-              <w:t>();</w:t>
-            </w:r>
-          </w:p>
-          <w:p>
-            <w:pPr>
-              <w:rPr>
-                <w:rFonts w:ascii="Verdana" w:hAnsi="Verdana"/>
-              </w:rPr>
-            </w:pPr>
-            <w:r>
-              <w:rPr>
-                <w:rFonts w:ascii="Verdana" w:hAnsi="Verdana"/>
-              </w:rPr>
-              <w:t xml:space="preserve">        </w:t>
-            </w:r>
-            <w:proofErr w:type="spellStart"/>
-            <w:proofErr w:type="gramStart"/>
-            <w:r>
-              <w:rPr>
-                <w:rFonts w:ascii="Verdana" w:hAnsi="Verdana"/>
-              </w:rPr>
-              <w:t>ob.display</w:t>
-            </w:r>
-            <w:proofErr w:type="spellEnd"/>
-            <w:proofErr w:type="gramEnd"/>
-            <w:r>
-              <w:rPr>
-                <w:rFonts w:ascii="Verdana" w:hAnsi="Verdana"/>
-              </w:rPr>
-              <w:t>();</w:t>
-            </w:r>
-          </w:p>
-          <w:p>
-            <w:pPr>
-              <w:rPr>
-                <w:rFonts w:ascii="Verdana" w:hAnsi="Verdana"/>
-              </w:rPr>
-            </w:pPr>
-            <w:r>
-              <w:rPr>
-                <w:rFonts w:ascii="Verdana" w:hAnsi="Verdana"/>
-              </w:rPr>
-              <w:t xml:space="preserve">        </w:t>
-            </w:r>
-          </w:p>
-          <w:p>
-            <w:pPr>
-              <w:rPr>
-                <w:rFonts w:ascii="Verdana" w:hAnsi="Verdana"/>
-              </w:rPr>
-            </w:pPr>
-            <w:r>
-              <w:rPr>
-                <w:rFonts w:ascii="Verdana" w:hAnsi="Verdana"/>
-              </w:rPr>
-              <w:t xml:space="preserve">    }</w:t>
-            </w:r>
-          </w:p>
-          <w:p>
-            <w:pPr>
-              <w:rPr>
-                <w:rFonts w:ascii="Verdana" w:hAnsi="Verdana"/>
-              </w:rPr>
-            </w:pPr>
-            <w:r>
-              <w:rPr>
-                <w:rFonts w:ascii="Verdana" w:hAnsi="Verdana"/>
-              </w:rPr>
-              <w:t>}</w:t>
-            </w:r>
-          </w:p>
-        </w:tc>
-      </w:tr>
-    </w:tbl>
-    <w:p>
-      <w:pPr>
-        <w:pStyle w:val="ListParagraph"/>
-        <w:ind w:left="1440"/>
-        <w:rPr>
-          <w:rFonts w:ascii="Verdana" w:hAnsi="Verdana"/>
-        </w:rPr>
-      </w:pPr>
-    </w:p>
-    <w:p>
-      <w:pPr>
-        <w:pStyle w:val="ListParagraph"/>
-        <w:ind w:left="1440"/>
-        <w:rPr>
-          <w:rFonts w:ascii="Verdana" w:hAnsi="Verdana"/>
-        </w:rPr>
-      </w:pPr>
-    </w:p>
-    <w:p>
-      <w:pPr>
-        <w:pStyle w:val="ListParagraph"/>
-        <w:ind w:left="1440"/>
-        <w:rPr>
-          <w:rFonts w:ascii="Verdana" w:hAnsi="Verdana"/>
-        </w:rPr>
-      </w:pPr>
-    </w:p>
-    <w:p>
-      <w:pPr>
-        <w:pStyle w:val="ListParagraph"/>
-        <w:ind w:left="1440"/>
-        <w:rPr>
-          <w:rFonts w:ascii="Verdana" w:hAnsi="Verdana"/>
-        </w:rPr>
-      </w:pPr>
-    </w:p>
-    <w:p>
-      <w:pPr>
-        <w:pStyle w:val="ListParagraph"/>
-        <w:ind w:left="1440"/>
-        <w:rPr>
-          <w:rFonts w:ascii="Verdana" w:hAnsi="Verdana"/>
-        </w:rPr>
-      </w:pPr>
-    </w:p>
-    <w:p>
-      <w:pPr>
-        <w:pStyle w:val="ListParagraph"/>
-        <w:ind w:left="1440"/>
-        <w:rPr>
-          <w:rFonts w:ascii="Verdana" w:hAnsi="Verdana"/>
-        </w:rPr>
-      </w:pPr>
-    </w:p>
-    <w:p>
-      <w:pPr>
-        <w:pStyle w:val="ListParagraph"/>
-        <w:ind w:left="1440"/>
-        <w:rPr>
-          <w:rFonts w:ascii="Verdana" w:hAnsi="Verdana"/>
-        </w:rPr>
-      </w:pPr>
-    </w:p>
-    <w:p>
-      <w:pPr>
-        <w:pStyle w:val="ListParagraph"/>
-        <w:ind w:left="1440"/>
-        <w:rPr>
-          <w:rFonts w:ascii="Verdana" w:hAnsi="Verdana"/>
-        </w:rPr>
-      </w:pPr>
-    </w:p>
-    <w:p>
-      <w:pPr>
-        <w:pStyle w:val="ListParagraph"/>
-        <w:ind w:left="1440"/>
-        <w:rPr>
-          <w:rFonts w:ascii="Verdana" w:hAnsi="Verdana"/>
-        </w:rPr>
-      </w:pPr>
-    </w:p>
-    <w:p>
-      <w:pPr>
-        <w:pStyle w:val="ListParagraph"/>
-        <w:ind w:left="1440"/>
-        <w:rPr>
-          <w:rFonts w:ascii="Verdana" w:hAnsi="Verdana"/>
-        </w:rPr>
-      </w:pPr>
-    </w:p>
-    <w:p>
-      <w:pPr>
-        <w:pStyle w:val="ListParagraph"/>
-        <w:ind w:left="1440"/>
-        <w:rPr>
-          <w:rFonts w:ascii="Verdana" w:hAnsi="Verdana"/>
-        </w:rPr>
-      </w:pPr>
-    </w:p>
-    <w:p>
-      <w:pPr>
-        <w:pStyle w:val="ListParagraph"/>
-        <w:ind w:left="1440"/>
-        <w:rPr>
-          <w:rFonts w:ascii="Verdana" w:hAnsi="Verdana"/>
-        </w:rPr>
-      </w:pPr>
-    </w:p>
-    <w:p>
-      <w:pPr>
-        <w:pStyle w:val="ListParagraph"/>
-        <w:ind w:left="1440"/>
-        <w:rPr>
-          <w:rFonts w:ascii="Verdana" w:hAnsi="Verdana"/>
-        </w:rPr>
-      </w:pPr>
-    </w:p>
-    <w:p>
-      <w:pPr>
-        <w:pStyle w:val="ListParagraph"/>
-        <w:ind w:left="1440"/>
-        <w:rPr>
-          <w:rFonts w:ascii="Verdana" w:hAnsi="Verdana"/>
         </w:rPr>
       </w:pPr>
     </w:p>
@@ -22909,6 +21653,7 @@
               <w:rPr>
                 <w:rFonts w:ascii="Verdana" w:hAnsi="Verdana"/>
               </w:rPr>
+              <w:lastRenderedPageBreak/>
               <w:t xml:space="preserve">        {</w:t>
             </w:r>
           </w:p>
@@ -23307,7 +22052,6 @@
               <w:rPr>
                 <w:rFonts w:ascii="Verdana" w:hAnsi="Verdana"/>
               </w:rPr>
-              <w:lastRenderedPageBreak/>
               <w:t xml:space="preserve">        System.out.println("Enter the size of the array:");</w:t>
             </w:r>
           </w:p>
@@ -23808,6 +22552,7 @@
               <w:rPr>
                 <w:rFonts w:ascii="Verdana" w:hAnsi="Verdana"/>
               </w:rPr>
+              <w:lastRenderedPageBreak/>
               <w:t xml:space="preserve">        a=new int[size];</w:t>
             </w:r>
           </w:p>
@@ -24280,459 +23025,459 @@
               <w:rPr>
                 <w:rFonts w:ascii="Verdana" w:hAnsi="Verdana"/>
               </w:rPr>
+              <w:t xml:space="preserve">                    int temp=a[</w:t>
+            </w:r>
+            <w:proofErr w:type="spellStart"/>
+            <w:r>
+              <w:rPr>
+                <w:rFonts w:ascii="Verdana" w:hAnsi="Verdana"/>
+              </w:rPr>
+              <w:t>i</w:t>
+            </w:r>
+            <w:proofErr w:type="spellEnd"/>
+            <w:r>
+              <w:rPr>
+                <w:rFonts w:ascii="Verdana" w:hAnsi="Verdana"/>
+              </w:rPr>
+              <w:t>];</w:t>
+            </w:r>
+          </w:p>
+          <w:p>
+            <w:pPr>
+              <w:rPr>
+                <w:rFonts w:ascii="Verdana" w:hAnsi="Verdana"/>
+              </w:rPr>
+            </w:pPr>
+            <w:r>
+              <w:rPr>
+                <w:rFonts w:ascii="Verdana" w:hAnsi="Verdana"/>
+              </w:rPr>
+              <w:t xml:space="preserve">                    a[</w:t>
+            </w:r>
+            <w:proofErr w:type="spellStart"/>
+            <w:r>
+              <w:rPr>
+                <w:rFonts w:ascii="Verdana" w:hAnsi="Verdana"/>
+              </w:rPr>
+              <w:t>i</w:t>
+            </w:r>
+            <w:proofErr w:type="spellEnd"/>
+            <w:r>
+              <w:rPr>
+                <w:rFonts w:ascii="Verdana" w:hAnsi="Verdana"/>
+              </w:rPr>
+              <w:t>]=a[i+1];</w:t>
+            </w:r>
+          </w:p>
+          <w:p>
+            <w:pPr>
+              <w:rPr>
+                <w:rFonts w:ascii="Verdana" w:hAnsi="Verdana"/>
+              </w:rPr>
+            </w:pPr>
+            <w:r>
+              <w:rPr>
+                <w:rFonts w:ascii="Verdana" w:hAnsi="Verdana"/>
+              </w:rPr>
+              <w:t xml:space="preserve">                    a[i+</w:t>
+            </w:r>
+            <w:proofErr w:type="gramStart"/>
+            <w:r>
+              <w:rPr>
+                <w:rFonts w:ascii="Verdana" w:hAnsi="Verdana"/>
+              </w:rPr>
+              <w:t>1]=</w:t>
+            </w:r>
+            <w:proofErr w:type="gramEnd"/>
+            <w:r>
+              <w:rPr>
+                <w:rFonts w:ascii="Verdana" w:hAnsi="Verdana"/>
+              </w:rPr>
+              <w:t>temp;</w:t>
+            </w:r>
+          </w:p>
+          <w:p>
+            <w:pPr>
+              <w:rPr>
+                <w:rFonts w:ascii="Verdana" w:hAnsi="Verdana"/>
+              </w:rPr>
+            </w:pPr>
+            <w:r>
+              <w:rPr>
+                <w:rFonts w:ascii="Verdana" w:hAnsi="Verdana"/>
+              </w:rPr>
+              <w:t xml:space="preserve">                    swap=true;</w:t>
+            </w:r>
+          </w:p>
+          <w:p>
+            <w:pPr>
+              <w:rPr>
+                <w:rFonts w:ascii="Verdana" w:hAnsi="Verdana"/>
+              </w:rPr>
+            </w:pPr>
+            <w:r>
+              <w:rPr>
+                <w:rFonts w:ascii="Verdana" w:hAnsi="Verdana"/>
+              </w:rPr>
+              <w:t xml:space="preserve">                }</w:t>
+            </w:r>
+          </w:p>
+          <w:p>
+            <w:pPr>
+              <w:rPr>
+                <w:rFonts w:ascii="Verdana" w:hAnsi="Verdana"/>
+              </w:rPr>
+            </w:pPr>
+            <w:r>
+              <w:rPr>
+                <w:rFonts w:ascii="Verdana" w:hAnsi="Verdana"/>
+              </w:rPr>
+              <w:t xml:space="preserve">            }</w:t>
+            </w:r>
+          </w:p>
+          <w:p>
+            <w:pPr>
+              <w:rPr>
+                <w:rFonts w:ascii="Verdana" w:hAnsi="Verdana"/>
+              </w:rPr>
+            </w:pPr>
+            <w:r>
+              <w:rPr>
+                <w:rFonts w:ascii="Verdana" w:hAnsi="Verdana"/>
+              </w:rPr>
+              <w:t xml:space="preserve">            </w:t>
+            </w:r>
+          </w:p>
+          <w:p>
+            <w:pPr>
+              <w:rPr>
+                <w:rFonts w:ascii="Verdana" w:hAnsi="Verdana"/>
+              </w:rPr>
+            </w:pPr>
+            <w:r>
+              <w:rPr>
+                <w:rFonts w:ascii="Verdana" w:hAnsi="Verdana"/>
+              </w:rPr>
+              <w:t xml:space="preserve">            if(swap==false)</w:t>
+            </w:r>
+          </w:p>
+          <w:p>
+            <w:pPr>
+              <w:rPr>
+                <w:rFonts w:ascii="Verdana" w:hAnsi="Verdana"/>
+              </w:rPr>
+            </w:pPr>
+            <w:r>
+              <w:rPr>
+                <w:rFonts w:ascii="Verdana" w:hAnsi="Verdana"/>
+              </w:rPr>
+              <w:t xml:space="preserve">            break;</w:t>
+            </w:r>
+          </w:p>
+          <w:p>
+            <w:pPr>
+              <w:rPr>
+                <w:rFonts w:ascii="Verdana" w:hAnsi="Verdana"/>
+              </w:rPr>
+            </w:pPr>
+            <w:r>
+              <w:rPr>
+                <w:rFonts w:ascii="Verdana" w:hAnsi="Verdana"/>
+              </w:rPr>
+              <w:t xml:space="preserve">            </w:t>
+            </w:r>
+          </w:p>
+          <w:p>
+            <w:pPr>
+              <w:rPr>
+                <w:rFonts w:ascii="Verdana" w:hAnsi="Verdana"/>
+              </w:rPr>
+            </w:pPr>
+            <w:r>
+              <w:rPr>
+                <w:rFonts w:ascii="Verdana" w:hAnsi="Verdana"/>
+              </w:rPr>
+              <w:t xml:space="preserve">            swap=false;</w:t>
+            </w:r>
+          </w:p>
+          <w:p>
+            <w:pPr>
+              <w:rPr>
+                <w:rFonts w:ascii="Verdana" w:hAnsi="Verdana"/>
+              </w:rPr>
+            </w:pPr>
+            <w:r>
+              <w:rPr>
+                <w:rFonts w:ascii="Verdana" w:hAnsi="Verdana"/>
+              </w:rPr>
+              <w:t xml:space="preserve">            e=e-1;</w:t>
+            </w:r>
+          </w:p>
+          <w:p>
+            <w:pPr>
+              <w:rPr>
+                <w:rFonts w:ascii="Verdana" w:hAnsi="Verdana"/>
+              </w:rPr>
+            </w:pPr>
+            <w:r>
+              <w:rPr>
+                <w:rFonts w:ascii="Verdana" w:hAnsi="Verdana"/>
+              </w:rPr>
+              <w:t xml:space="preserve">            </w:t>
+            </w:r>
+            <w:proofErr w:type="gramStart"/>
+            <w:r>
+              <w:rPr>
+                <w:rFonts w:ascii="Verdana" w:hAnsi="Verdana"/>
+              </w:rPr>
+              <w:t>for(</w:t>
+            </w:r>
+            <w:proofErr w:type="gramEnd"/>
+            <w:r>
+              <w:rPr>
+                <w:rFonts w:ascii="Verdana" w:hAnsi="Verdana"/>
+              </w:rPr>
+              <w:t xml:space="preserve">int </w:t>
+            </w:r>
+            <w:proofErr w:type="spellStart"/>
+            <w:r>
+              <w:rPr>
+                <w:rFonts w:ascii="Verdana" w:hAnsi="Verdana"/>
+              </w:rPr>
+              <w:t>i</w:t>
+            </w:r>
+            <w:proofErr w:type="spellEnd"/>
+            <w:r>
+              <w:rPr>
+                <w:rFonts w:ascii="Verdana" w:hAnsi="Verdana"/>
+              </w:rPr>
+              <w:t>=e-1;i&gt;=</w:t>
+            </w:r>
+            <w:proofErr w:type="spellStart"/>
+            <w:r>
+              <w:rPr>
+                <w:rFonts w:ascii="Verdana" w:hAnsi="Verdana"/>
+              </w:rPr>
+              <w:t>s;i</w:t>
+            </w:r>
+            <w:proofErr w:type="spellEnd"/>
+            <w:r>
+              <w:rPr>
+                <w:rFonts w:ascii="Verdana" w:hAnsi="Verdana"/>
+              </w:rPr>
+              <w:t>--)</w:t>
+            </w:r>
+          </w:p>
+          <w:p>
+            <w:pPr>
+              <w:rPr>
+                <w:rFonts w:ascii="Verdana" w:hAnsi="Verdana"/>
+              </w:rPr>
+            </w:pPr>
+            <w:r>
+              <w:rPr>
+                <w:rFonts w:ascii="Verdana" w:hAnsi="Verdana"/>
+              </w:rPr>
+              <w:t xml:space="preserve">            {</w:t>
+            </w:r>
+          </w:p>
+          <w:p>
+            <w:pPr>
+              <w:rPr>
+                <w:rFonts w:ascii="Verdana" w:hAnsi="Verdana"/>
+              </w:rPr>
+            </w:pPr>
+            <w:r>
+              <w:rPr>
+                <w:rFonts w:ascii="Verdana" w:hAnsi="Verdana"/>
+              </w:rPr>
+              <w:t xml:space="preserve">                if(a[</w:t>
+            </w:r>
+            <w:proofErr w:type="spellStart"/>
+            <w:r>
+              <w:rPr>
+                <w:rFonts w:ascii="Verdana" w:hAnsi="Verdana"/>
+              </w:rPr>
+              <w:t>i</w:t>
+            </w:r>
+            <w:proofErr w:type="spellEnd"/>
+            <w:r>
+              <w:rPr>
+                <w:rFonts w:ascii="Verdana" w:hAnsi="Verdana"/>
+              </w:rPr>
+              <w:t>]&gt;a[i+1])</w:t>
+            </w:r>
+          </w:p>
+          <w:p>
+            <w:pPr>
+              <w:rPr>
+                <w:rFonts w:ascii="Verdana" w:hAnsi="Verdana"/>
+              </w:rPr>
+            </w:pPr>
+            <w:r>
+              <w:rPr>
+                <w:rFonts w:ascii="Verdana" w:hAnsi="Verdana"/>
+              </w:rPr>
+              <w:t xml:space="preserve">                {</w:t>
+            </w:r>
+          </w:p>
+          <w:p>
+            <w:pPr>
+              <w:rPr>
+                <w:rFonts w:ascii="Verdana" w:hAnsi="Verdana"/>
+              </w:rPr>
+            </w:pPr>
+            <w:r>
+              <w:rPr>
+                <w:rFonts w:ascii="Verdana" w:hAnsi="Verdana"/>
+              </w:rPr>
+              <w:t xml:space="preserve">                    int temp=a[</w:t>
+            </w:r>
+            <w:proofErr w:type="spellStart"/>
+            <w:r>
+              <w:rPr>
+                <w:rFonts w:ascii="Verdana" w:hAnsi="Verdana"/>
+              </w:rPr>
+              <w:t>i</w:t>
+            </w:r>
+            <w:proofErr w:type="spellEnd"/>
+            <w:r>
+              <w:rPr>
+                <w:rFonts w:ascii="Verdana" w:hAnsi="Verdana"/>
+              </w:rPr>
+              <w:t>];</w:t>
+            </w:r>
+          </w:p>
+          <w:p>
+            <w:pPr>
+              <w:rPr>
+                <w:rFonts w:ascii="Verdana" w:hAnsi="Verdana"/>
+              </w:rPr>
+            </w:pPr>
+            <w:r>
+              <w:rPr>
+                <w:rFonts w:ascii="Verdana" w:hAnsi="Verdana"/>
+              </w:rPr>
+              <w:t xml:space="preserve">                    a[</w:t>
+            </w:r>
+            <w:proofErr w:type="spellStart"/>
+            <w:r>
+              <w:rPr>
+                <w:rFonts w:ascii="Verdana" w:hAnsi="Verdana"/>
+              </w:rPr>
+              <w:t>i</w:t>
+            </w:r>
+            <w:proofErr w:type="spellEnd"/>
+            <w:r>
+              <w:rPr>
+                <w:rFonts w:ascii="Verdana" w:hAnsi="Verdana"/>
+              </w:rPr>
+              <w:t>]=a[i+1];</w:t>
+            </w:r>
+          </w:p>
+          <w:p>
+            <w:pPr>
+              <w:rPr>
+                <w:rFonts w:ascii="Verdana" w:hAnsi="Verdana"/>
+              </w:rPr>
+            </w:pPr>
+            <w:r>
+              <w:rPr>
+                <w:rFonts w:ascii="Verdana" w:hAnsi="Verdana"/>
+              </w:rPr>
+              <w:t xml:space="preserve">                    a[i+</w:t>
+            </w:r>
+            <w:proofErr w:type="gramStart"/>
+            <w:r>
+              <w:rPr>
+                <w:rFonts w:ascii="Verdana" w:hAnsi="Verdana"/>
+              </w:rPr>
+              <w:t>1]=</w:t>
+            </w:r>
+            <w:proofErr w:type="gramEnd"/>
+            <w:r>
+              <w:rPr>
+                <w:rFonts w:ascii="Verdana" w:hAnsi="Verdana"/>
+              </w:rPr>
+              <w:t>temp;</w:t>
+            </w:r>
+          </w:p>
+          <w:p>
+            <w:pPr>
+              <w:rPr>
+                <w:rFonts w:ascii="Verdana" w:hAnsi="Verdana"/>
+              </w:rPr>
+            </w:pPr>
+            <w:r>
+              <w:rPr>
+                <w:rFonts w:ascii="Verdana" w:hAnsi="Verdana"/>
+              </w:rPr>
+              <w:t xml:space="preserve">                    swap=true;</w:t>
+            </w:r>
+          </w:p>
+          <w:p>
+            <w:pPr>
+              <w:rPr>
+                <w:rFonts w:ascii="Verdana" w:hAnsi="Verdana"/>
+              </w:rPr>
+            </w:pPr>
+            <w:r>
+              <w:rPr>
+                <w:rFonts w:ascii="Verdana" w:hAnsi="Verdana"/>
+              </w:rPr>
+              <w:t xml:space="preserve">                }</w:t>
+            </w:r>
+          </w:p>
+          <w:p>
+            <w:pPr>
+              <w:rPr>
+                <w:rFonts w:ascii="Verdana" w:hAnsi="Verdana"/>
+              </w:rPr>
+            </w:pPr>
+            <w:r>
+              <w:rPr>
+                <w:rFonts w:ascii="Verdana" w:hAnsi="Verdana"/>
+              </w:rPr>
+              <w:t xml:space="preserve">            }</w:t>
+            </w:r>
+          </w:p>
+          <w:p>
+            <w:pPr>
+              <w:rPr>
+                <w:rFonts w:ascii="Verdana" w:hAnsi="Verdana"/>
+              </w:rPr>
+            </w:pPr>
+            <w:r>
+              <w:rPr>
+                <w:rFonts w:ascii="Verdana" w:hAnsi="Verdana"/>
+              </w:rPr>
+              <w:t xml:space="preserve">            s=s+1;</w:t>
+            </w:r>
+          </w:p>
+          <w:p>
+            <w:pPr>
+              <w:rPr>
+                <w:rFonts w:ascii="Verdana" w:hAnsi="Verdana"/>
+              </w:rPr>
+            </w:pPr>
+            <w:r>
+              <w:rPr>
+                <w:rFonts w:ascii="Verdana" w:hAnsi="Verdana"/>
+              </w:rPr>
+              <w:t xml:space="preserve">        }</w:t>
+            </w:r>
+          </w:p>
+          <w:p>
+            <w:pPr>
+              <w:rPr>
+                <w:rFonts w:ascii="Verdana" w:hAnsi="Verdana"/>
+              </w:rPr>
+            </w:pPr>
+            <w:r>
+              <w:rPr>
+                <w:rFonts w:ascii="Verdana" w:hAnsi="Verdana"/>
+              </w:rPr>
               <w:lastRenderedPageBreak/>
-              <w:t xml:space="preserve">                    int temp=a[</w:t>
-            </w:r>
-            <w:proofErr w:type="spellStart"/>
-            <w:r>
-              <w:rPr>
-                <w:rFonts w:ascii="Verdana" w:hAnsi="Verdana"/>
-              </w:rPr>
-              <w:t>i</w:t>
-            </w:r>
-            <w:proofErr w:type="spellEnd"/>
-            <w:r>
-              <w:rPr>
-                <w:rFonts w:ascii="Verdana" w:hAnsi="Verdana"/>
-              </w:rPr>
-              <w:t>];</w:t>
-            </w:r>
-          </w:p>
-          <w:p>
-            <w:pPr>
-              <w:rPr>
-                <w:rFonts w:ascii="Verdana" w:hAnsi="Verdana"/>
-              </w:rPr>
-            </w:pPr>
-            <w:r>
-              <w:rPr>
-                <w:rFonts w:ascii="Verdana" w:hAnsi="Verdana"/>
-              </w:rPr>
-              <w:t xml:space="preserve">                    a[</w:t>
-            </w:r>
-            <w:proofErr w:type="spellStart"/>
-            <w:r>
-              <w:rPr>
-                <w:rFonts w:ascii="Verdana" w:hAnsi="Verdana"/>
-              </w:rPr>
-              <w:t>i</w:t>
-            </w:r>
-            <w:proofErr w:type="spellEnd"/>
-            <w:r>
-              <w:rPr>
-                <w:rFonts w:ascii="Verdana" w:hAnsi="Verdana"/>
-              </w:rPr>
-              <w:t>]=a[i+1];</w:t>
-            </w:r>
-          </w:p>
-          <w:p>
-            <w:pPr>
-              <w:rPr>
-                <w:rFonts w:ascii="Verdana" w:hAnsi="Verdana"/>
-              </w:rPr>
-            </w:pPr>
-            <w:r>
-              <w:rPr>
-                <w:rFonts w:ascii="Verdana" w:hAnsi="Verdana"/>
-              </w:rPr>
-              <w:t xml:space="preserve">                    a[i+</w:t>
-            </w:r>
-            <w:proofErr w:type="gramStart"/>
-            <w:r>
-              <w:rPr>
-                <w:rFonts w:ascii="Verdana" w:hAnsi="Verdana"/>
-              </w:rPr>
-              <w:t>1]=</w:t>
-            </w:r>
-            <w:proofErr w:type="gramEnd"/>
-            <w:r>
-              <w:rPr>
-                <w:rFonts w:ascii="Verdana" w:hAnsi="Verdana"/>
-              </w:rPr>
-              <w:t>temp;</w:t>
-            </w:r>
-          </w:p>
-          <w:p>
-            <w:pPr>
-              <w:rPr>
-                <w:rFonts w:ascii="Verdana" w:hAnsi="Verdana"/>
-              </w:rPr>
-            </w:pPr>
-            <w:r>
-              <w:rPr>
-                <w:rFonts w:ascii="Verdana" w:hAnsi="Verdana"/>
-              </w:rPr>
-              <w:t xml:space="preserve">                    swap=true;</w:t>
-            </w:r>
-          </w:p>
-          <w:p>
-            <w:pPr>
-              <w:rPr>
-                <w:rFonts w:ascii="Verdana" w:hAnsi="Verdana"/>
-              </w:rPr>
-            </w:pPr>
-            <w:r>
-              <w:rPr>
-                <w:rFonts w:ascii="Verdana" w:hAnsi="Verdana"/>
-              </w:rPr>
-              <w:t xml:space="preserve">                }</w:t>
-            </w:r>
-          </w:p>
-          <w:p>
-            <w:pPr>
-              <w:rPr>
-                <w:rFonts w:ascii="Verdana" w:hAnsi="Verdana"/>
-              </w:rPr>
-            </w:pPr>
-            <w:r>
-              <w:rPr>
-                <w:rFonts w:ascii="Verdana" w:hAnsi="Verdana"/>
-              </w:rPr>
-              <w:t xml:space="preserve">            }</w:t>
-            </w:r>
-          </w:p>
-          <w:p>
-            <w:pPr>
-              <w:rPr>
-                <w:rFonts w:ascii="Verdana" w:hAnsi="Verdana"/>
-              </w:rPr>
-            </w:pPr>
-            <w:r>
-              <w:rPr>
-                <w:rFonts w:ascii="Verdana" w:hAnsi="Verdana"/>
-              </w:rPr>
-              <w:t xml:space="preserve">            </w:t>
-            </w:r>
-          </w:p>
-          <w:p>
-            <w:pPr>
-              <w:rPr>
-                <w:rFonts w:ascii="Verdana" w:hAnsi="Verdana"/>
-              </w:rPr>
-            </w:pPr>
-            <w:r>
-              <w:rPr>
-                <w:rFonts w:ascii="Verdana" w:hAnsi="Verdana"/>
-              </w:rPr>
-              <w:t xml:space="preserve">            if(swap==false)</w:t>
-            </w:r>
-          </w:p>
-          <w:p>
-            <w:pPr>
-              <w:rPr>
-                <w:rFonts w:ascii="Verdana" w:hAnsi="Verdana"/>
-              </w:rPr>
-            </w:pPr>
-            <w:r>
-              <w:rPr>
-                <w:rFonts w:ascii="Verdana" w:hAnsi="Verdana"/>
-              </w:rPr>
-              <w:t xml:space="preserve">            break;</w:t>
-            </w:r>
-          </w:p>
-          <w:p>
-            <w:pPr>
-              <w:rPr>
-                <w:rFonts w:ascii="Verdana" w:hAnsi="Verdana"/>
-              </w:rPr>
-            </w:pPr>
-            <w:r>
-              <w:rPr>
-                <w:rFonts w:ascii="Verdana" w:hAnsi="Verdana"/>
-              </w:rPr>
-              <w:t xml:space="preserve">            </w:t>
-            </w:r>
-          </w:p>
-          <w:p>
-            <w:pPr>
-              <w:rPr>
-                <w:rFonts w:ascii="Verdana" w:hAnsi="Verdana"/>
-              </w:rPr>
-            </w:pPr>
-            <w:r>
-              <w:rPr>
-                <w:rFonts w:ascii="Verdana" w:hAnsi="Verdana"/>
-              </w:rPr>
-              <w:t xml:space="preserve">            swap=false;</w:t>
-            </w:r>
-          </w:p>
-          <w:p>
-            <w:pPr>
-              <w:rPr>
-                <w:rFonts w:ascii="Verdana" w:hAnsi="Verdana"/>
-              </w:rPr>
-            </w:pPr>
-            <w:r>
-              <w:rPr>
-                <w:rFonts w:ascii="Verdana" w:hAnsi="Verdana"/>
-              </w:rPr>
-              <w:t xml:space="preserve">            e=e-1;</w:t>
-            </w:r>
-          </w:p>
-          <w:p>
-            <w:pPr>
-              <w:rPr>
-                <w:rFonts w:ascii="Verdana" w:hAnsi="Verdana"/>
-              </w:rPr>
-            </w:pPr>
-            <w:r>
-              <w:rPr>
-                <w:rFonts w:ascii="Verdana" w:hAnsi="Verdana"/>
-              </w:rPr>
-              <w:t xml:space="preserve">            </w:t>
-            </w:r>
-            <w:proofErr w:type="gramStart"/>
-            <w:r>
-              <w:rPr>
-                <w:rFonts w:ascii="Verdana" w:hAnsi="Verdana"/>
-              </w:rPr>
-              <w:t>for(</w:t>
-            </w:r>
-            <w:proofErr w:type="gramEnd"/>
-            <w:r>
-              <w:rPr>
-                <w:rFonts w:ascii="Verdana" w:hAnsi="Verdana"/>
-              </w:rPr>
-              <w:t xml:space="preserve">int </w:t>
-            </w:r>
-            <w:proofErr w:type="spellStart"/>
-            <w:r>
-              <w:rPr>
-                <w:rFonts w:ascii="Verdana" w:hAnsi="Verdana"/>
-              </w:rPr>
-              <w:t>i</w:t>
-            </w:r>
-            <w:proofErr w:type="spellEnd"/>
-            <w:r>
-              <w:rPr>
-                <w:rFonts w:ascii="Verdana" w:hAnsi="Verdana"/>
-              </w:rPr>
-              <w:t>=e-1;i&gt;=</w:t>
-            </w:r>
-            <w:proofErr w:type="spellStart"/>
-            <w:r>
-              <w:rPr>
-                <w:rFonts w:ascii="Verdana" w:hAnsi="Verdana"/>
-              </w:rPr>
-              <w:t>s;i</w:t>
-            </w:r>
-            <w:proofErr w:type="spellEnd"/>
-            <w:r>
-              <w:rPr>
-                <w:rFonts w:ascii="Verdana" w:hAnsi="Verdana"/>
-              </w:rPr>
-              <w:t>--)</w:t>
-            </w:r>
-          </w:p>
-          <w:p>
-            <w:pPr>
-              <w:rPr>
-                <w:rFonts w:ascii="Verdana" w:hAnsi="Verdana"/>
-              </w:rPr>
-            </w:pPr>
-            <w:r>
-              <w:rPr>
-                <w:rFonts w:ascii="Verdana" w:hAnsi="Verdana"/>
-              </w:rPr>
-              <w:t xml:space="preserve">            {</w:t>
-            </w:r>
-          </w:p>
-          <w:p>
-            <w:pPr>
-              <w:rPr>
-                <w:rFonts w:ascii="Verdana" w:hAnsi="Verdana"/>
-              </w:rPr>
-            </w:pPr>
-            <w:r>
-              <w:rPr>
-                <w:rFonts w:ascii="Verdana" w:hAnsi="Verdana"/>
-              </w:rPr>
-              <w:t xml:space="preserve">                if(a[</w:t>
-            </w:r>
-            <w:proofErr w:type="spellStart"/>
-            <w:r>
-              <w:rPr>
-                <w:rFonts w:ascii="Verdana" w:hAnsi="Verdana"/>
-              </w:rPr>
-              <w:t>i</w:t>
-            </w:r>
-            <w:proofErr w:type="spellEnd"/>
-            <w:r>
-              <w:rPr>
-                <w:rFonts w:ascii="Verdana" w:hAnsi="Verdana"/>
-              </w:rPr>
-              <w:t>]&gt;a[i+1])</w:t>
-            </w:r>
-          </w:p>
-          <w:p>
-            <w:pPr>
-              <w:rPr>
-                <w:rFonts w:ascii="Verdana" w:hAnsi="Verdana"/>
-              </w:rPr>
-            </w:pPr>
-            <w:r>
-              <w:rPr>
-                <w:rFonts w:ascii="Verdana" w:hAnsi="Verdana"/>
-              </w:rPr>
-              <w:t xml:space="preserve">                {</w:t>
-            </w:r>
-          </w:p>
-          <w:p>
-            <w:pPr>
-              <w:rPr>
-                <w:rFonts w:ascii="Verdana" w:hAnsi="Verdana"/>
-              </w:rPr>
-            </w:pPr>
-            <w:r>
-              <w:rPr>
-                <w:rFonts w:ascii="Verdana" w:hAnsi="Verdana"/>
-              </w:rPr>
-              <w:t xml:space="preserve">                    int temp=a[</w:t>
-            </w:r>
-            <w:proofErr w:type="spellStart"/>
-            <w:r>
-              <w:rPr>
-                <w:rFonts w:ascii="Verdana" w:hAnsi="Verdana"/>
-              </w:rPr>
-              <w:t>i</w:t>
-            </w:r>
-            <w:proofErr w:type="spellEnd"/>
-            <w:r>
-              <w:rPr>
-                <w:rFonts w:ascii="Verdana" w:hAnsi="Verdana"/>
-              </w:rPr>
-              <w:t>];</w:t>
-            </w:r>
-          </w:p>
-          <w:p>
-            <w:pPr>
-              <w:rPr>
-                <w:rFonts w:ascii="Verdana" w:hAnsi="Verdana"/>
-              </w:rPr>
-            </w:pPr>
-            <w:r>
-              <w:rPr>
-                <w:rFonts w:ascii="Verdana" w:hAnsi="Verdana"/>
-              </w:rPr>
-              <w:t xml:space="preserve">                    a[</w:t>
-            </w:r>
-            <w:proofErr w:type="spellStart"/>
-            <w:r>
-              <w:rPr>
-                <w:rFonts w:ascii="Verdana" w:hAnsi="Verdana"/>
-              </w:rPr>
-              <w:t>i</w:t>
-            </w:r>
-            <w:proofErr w:type="spellEnd"/>
-            <w:r>
-              <w:rPr>
-                <w:rFonts w:ascii="Verdana" w:hAnsi="Verdana"/>
-              </w:rPr>
-              <w:t>]=a[i+1];</w:t>
-            </w:r>
-          </w:p>
-          <w:p>
-            <w:pPr>
-              <w:rPr>
-                <w:rFonts w:ascii="Verdana" w:hAnsi="Verdana"/>
-              </w:rPr>
-            </w:pPr>
-            <w:r>
-              <w:rPr>
-                <w:rFonts w:ascii="Verdana" w:hAnsi="Verdana"/>
-              </w:rPr>
-              <w:t xml:space="preserve">                    a[i+</w:t>
-            </w:r>
-            <w:proofErr w:type="gramStart"/>
-            <w:r>
-              <w:rPr>
-                <w:rFonts w:ascii="Verdana" w:hAnsi="Verdana"/>
-              </w:rPr>
-              <w:t>1]=</w:t>
-            </w:r>
-            <w:proofErr w:type="gramEnd"/>
-            <w:r>
-              <w:rPr>
-                <w:rFonts w:ascii="Verdana" w:hAnsi="Verdana"/>
-              </w:rPr>
-              <w:t>temp;</w:t>
-            </w:r>
-          </w:p>
-          <w:p>
-            <w:pPr>
-              <w:rPr>
-                <w:rFonts w:ascii="Verdana" w:hAnsi="Verdana"/>
-              </w:rPr>
-            </w:pPr>
-            <w:r>
-              <w:rPr>
-                <w:rFonts w:ascii="Verdana" w:hAnsi="Verdana"/>
-              </w:rPr>
-              <w:t xml:space="preserve">                    swap=true;</w:t>
-            </w:r>
-          </w:p>
-          <w:p>
-            <w:pPr>
-              <w:rPr>
-                <w:rFonts w:ascii="Verdana" w:hAnsi="Verdana"/>
-              </w:rPr>
-            </w:pPr>
-            <w:r>
-              <w:rPr>
-                <w:rFonts w:ascii="Verdana" w:hAnsi="Verdana"/>
-              </w:rPr>
-              <w:t xml:space="preserve">                }</w:t>
-            </w:r>
-          </w:p>
-          <w:p>
-            <w:pPr>
-              <w:rPr>
-                <w:rFonts w:ascii="Verdana" w:hAnsi="Verdana"/>
-              </w:rPr>
-            </w:pPr>
-            <w:r>
-              <w:rPr>
-                <w:rFonts w:ascii="Verdana" w:hAnsi="Verdana"/>
-              </w:rPr>
-              <w:t xml:space="preserve">            }</w:t>
-            </w:r>
-          </w:p>
-          <w:p>
-            <w:pPr>
-              <w:rPr>
-                <w:rFonts w:ascii="Verdana" w:hAnsi="Verdana"/>
-              </w:rPr>
-            </w:pPr>
-            <w:r>
-              <w:rPr>
-                <w:rFonts w:ascii="Verdana" w:hAnsi="Verdana"/>
-              </w:rPr>
-              <w:t xml:space="preserve">            s=s+1;</w:t>
-            </w:r>
-          </w:p>
-          <w:p>
-            <w:pPr>
-              <w:rPr>
-                <w:rFonts w:ascii="Verdana" w:hAnsi="Verdana"/>
-              </w:rPr>
-            </w:pPr>
-            <w:r>
-              <w:rPr>
-                <w:rFonts w:ascii="Verdana" w:hAnsi="Verdana"/>
-              </w:rPr>
-              <w:t xml:space="preserve">        }</w:t>
-            </w:r>
-          </w:p>
-          <w:p>
-            <w:pPr>
-              <w:rPr>
-                <w:rFonts w:ascii="Verdana" w:hAnsi="Verdana"/>
-              </w:rPr>
-            </w:pPr>
-            <w:r>
-              <w:rPr>
-                <w:rFonts w:ascii="Verdana" w:hAnsi="Verdana"/>
-              </w:rPr>
               <w:t xml:space="preserve">    }</w:t>
             </w:r>
           </w:p>
@@ -25713,6 +24458,7 @@
               <w:rPr>
                 <w:rFonts w:ascii="Verdana" w:hAnsi="Verdana"/>
               </w:rPr>
+              <w:lastRenderedPageBreak/>
               <w:t xml:space="preserve">    {</w:t>
             </w:r>
           </w:p>
@@ -26224,446 +24970,446 @@
               <w:rPr>
                 <w:rFonts w:ascii="Verdana" w:hAnsi="Verdana"/>
               </w:rPr>
+              <w:t xml:space="preserve">        </w:t>
+            </w:r>
+          </w:p>
+          <w:p>
+            <w:pPr>
+              <w:rPr>
+                <w:rFonts w:ascii="Verdana" w:hAnsi="Verdana"/>
+              </w:rPr>
+            </w:pPr>
+            <w:r>
+              <w:rPr>
+                <w:rFonts w:ascii="Verdana" w:hAnsi="Verdana"/>
+              </w:rPr>
+              <w:t xml:space="preserve">        int </w:t>
+            </w:r>
+            <w:proofErr w:type="spellStart"/>
+            <w:r>
+              <w:rPr>
+                <w:rFonts w:ascii="Verdana" w:hAnsi="Verdana"/>
+              </w:rPr>
+              <w:t>i</w:t>
+            </w:r>
+            <w:proofErr w:type="spellEnd"/>
+            <w:r>
+              <w:rPr>
+                <w:rFonts w:ascii="Verdana" w:hAnsi="Verdana"/>
+              </w:rPr>
+              <w:t xml:space="preserve"> = </w:t>
+            </w:r>
+            <w:proofErr w:type="gramStart"/>
+            <w:r>
+              <w:rPr>
+                <w:rFonts w:ascii="Verdana" w:hAnsi="Verdana"/>
+              </w:rPr>
+              <w:t>0,j</w:t>
+            </w:r>
+            <w:proofErr w:type="gramEnd"/>
+            <w:r>
+              <w:rPr>
+                <w:rFonts w:ascii="Verdana" w:hAnsi="Verdana"/>
+              </w:rPr>
+              <w:t xml:space="preserve"> = 0,k = l;  </w:t>
+            </w:r>
+          </w:p>
+          <w:p>
+            <w:pPr>
+              <w:rPr>
+                <w:rFonts w:ascii="Verdana" w:hAnsi="Verdana"/>
+              </w:rPr>
+            </w:pPr>
+            <w:r>
+              <w:rPr>
+                <w:rFonts w:ascii="Verdana" w:hAnsi="Verdana"/>
+              </w:rPr>
+              <w:t xml:space="preserve">        while (</w:t>
+            </w:r>
+            <w:proofErr w:type="spellStart"/>
+            <w:r>
+              <w:rPr>
+                <w:rFonts w:ascii="Verdana" w:hAnsi="Verdana"/>
+              </w:rPr>
+              <w:t>i</w:t>
+            </w:r>
+            <w:proofErr w:type="spellEnd"/>
+            <w:r>
+              <w:rPr>
+                <w:rFonts w:ascii="Verdana" w:hAnsi="Verdana"/>
+              </w:rPr>
+              <w:t xml:space="preserve"> &lt; n1 &amp;&amp; j &lt; n2) </w:t>
+            </w:r>
+          </w:p>
+          <w:p>
+            <w:pPr>
+              <w:rPr>
+                <w:rFonts w:ascii="Verdana" w:hAnsi="Verdana"/>
+              </w:rPr>
+            </w:pPr>
+            <w:r>
+              <w:rPr>
+                <w:rFonts w:ascii="Verdana" w:hAnsi="Verdana"/>
+              </w:rPr>
+              <w:t xml:space="preserve">        { </w:t>
+            </w:r>
+          </w:p>
+          <w:p>
+            <w:pPr>
+              <w:rPr>
+                <w:rFonts w:ascii="Verdana" w:hAnsi="Verdana"/>
+              </w:rPr>
+            </w:pPr>
+            <w:r>
+              <w:rPr>
+                <w:rFonts w:ascii="Verdana" w:hAnsi="Verdana"/>
+              </w:rPr>
+              <w:t xml:space="preserve">            if (X[</w:t>
+            </w:r>
+            <w:proofErr w:type="spellStart"/>
+            <w:r>
+              <w:rPr>
+                <w:rFonts w:ascii="Verdana" w:hAnsi="Verdana"/>
+              </w:rPr>
+              <w:t>i</w:t>
+            </w:r>
+            <w:proofErr w:type="spellEnd"/>
+            <w:r>
+              <w:rPr>
+                <w:rFonts w:ascii="Verdana" w:hAnsi="Verdana"/>
+              </w:rPr>
+              <w:t xml:space="preserve">] &lt;= Y[j]) </w:t>
+            </w:r>
+          </w:p>
+          <w:p>
+            <w:pPr>
+              <w:rPr>
+                <w:rFonts w:ascii="Verdana" w:hAnsi="Verdana"/>
+              </w:rPr>
+            </w:pPr>
+            <w:r>
+              <w:rPr>
+                <w:rFonts w:ascii="Verdana" w:hAnsi="Verdana"/>
+              </w:rPr>
+              <w:t xml:space="preserve">            { </w:t>
+            </w:r>
+          </w:p>
+          <w:p>
+            <w:pPr>
+              <w:rPr>
+                <w:rFonts w:ascii="Verdana" w:hAnsi="Verdana"/>
+              </w:rPr>
+            </w:pPr>
+            <w:r>
+              <w:rPr>
+                <w:rFonts w:ascii="Verdana" w:hAnsi="Verdana"/>
+              </w:rPr>
+              <w:t xml:space="preserve">                a[k] = X[</w:t>
+            </w:r>
+            <w:proofErr w:type="spellStart"/>
+            <w:r>
+              <w:rPr>
+                <w:rFonts w:ascii="Verdana" w:hAnsi="Verdana"/>
+              </w:rPr>
+              <w:t>i</w:t>
+            </w:r>
+            <w:proofErr w:type="spellEnd"/>
+            <w:r>
+              <w:rPr>
+                <w:rFonts w:ascii="Verdana" w:hAnsi="Verdana"/>
+              </w:rPr>
+              <w:t xml:space="preserve">]; </w:t>
+            </w:r>
+          </w:p>
+          <w:p>
+            <w:pPr>
+              <w:rPr>
+                <w:rFonts w:ascii="Verdana" w:hAnsi="Verdana"/>
+              </w:rPr>
+            </w:pPr>
+            <w:r>
+              <w:rPr>
+                <w:rFonts w:ascii="Verdana" w:hAnsi="Verdana"/>
+              </w:rPr>
+              <w:t xml:space="preserve">                </w:t>
+            </w:r>
+            <w:proofErr w:type="spellStart"/>
+            <w:r>
+              <w:rPr>
+                <w:rFonts w:ascii="Verdana" w:hAnsi="Verdana"/>
+              </w:rPr>
+              <w:t>i</w:t>
+            </w:r>
+            <w:proofErr w:type="spellEnd"/>
+            <w:r>
+              <w:rPr>
+                <w:rFonts w:ascii="Verdana" w:hAnsi="Verdana"/>
+              </w:rPr>
+              <w:t xml:space="preserve">++; </w:t>
+            </w:r>
+          </w:p>
+          <w:p>
+            <w:pPr>
+              <w:rPr>
+                <w:rFonts w:ascii="Verdana" w:hAnsi="Verdana"/>
+              </w:rPr>
+            </w:pPr>
+            <w:r>
+              <w:rPr>
+                <w:rFonts w:ascii="Verdana" w:hAnsi="Verdana"/>
+              </w:rPr>
+              <w:t xml:space="preserve">            } </w:t>
+            </w:r>
+          </w:p>
+          <w:p>
+            <w:pPr>
+              <w:rPr>
+                <w:rFonts w:ascii="Verdana" w:hAnsi="Verdana"/>
+              </w:rPr>
+            </w:pPr>
+            <w:r>
+              <w:rPr>
+                <w:rFonts w:ascii="Verdana" w:hAnsi="Verdana"/>
+              </w:rPr>
+              <w:t xml:space="preserve">            else</w:t>
+            </w:r>
+          </w:p>
+          <w:p>
+            <w:pPr>
+              <w:rPr>
+                <w:rFonts w:ascii="Verdana" w:hAnsi="Verdana"/>
+              </w:rPr>
+            </w:pPr>
+            <w:r>
+              <w:rPr>
+                <w:rFonts w:ascii="Verdana" w:hAnsi="Verdana"/>
+              </w:rPr>
+              <w:t xml:space="preserve">            { </w:t>
+            </w:r>
+          </w:p>
+          <w:p>
+            <w:pPr>
+              <w:rPr>
+                <w:rFonts w:ascii="Verdana" w:hAnsi="Verdana"/>
+              </w:rPr>
+            </w:pPr>
+            <w:r>
+              <w:rPr>
+                <w:rFonts w:ascii="Verdana" w:hAnsi="Verdana"/>
+              </w:rPr>
+              <w:t xml:space="preserve">                a[k] = Y[j]; </w:t>
+            </w:r>
+          </w:p>
+          <w:p>
+            <w:pPr>
+              <w:rPr>
+                <w:rFonts w:ascii="Verdana" w:hAnsi="Verdana"/>
+              </w:rPr>
+            </w:pPr>
+            <w:r>
+              <w:rPr>
+                <w:rFonts w:ascii="Verdana" w:hAnsi="Verdana"/>
+              </w:rPr>
+              <w:t xml:space="preserve">                </w:t>
+            </w:r>
+            <w:proofErr w:type="spellStart"/>
+            <w:r>
+              <w:rPr>
+                <w:rFonts w:ascii="Verdana" w:hAnsi="Verdana"/>
+              </w:rPr>
+              <w:t>j++</w:t>
+            </w:r>
+            <w:proofErr w:type="spellEnd"/>
+            <w:r>
+              <w:rPr>
+                <w:rFonts w:ascii="Verdana" w:hAnsi="Verdana"/>
+              </w:rPr>
+              <w:t xml:space="preserve">; </w:t>
+            </w:r>
+          </w:p>
+          <w:p>
+            <w:pPr>
+              <w:rPr>
+                <w:rFonts w:ascii="Verdana" w:hAnsi="Verdana"/>
+              </w:rPr>
+            </w:pPr>
+            <w:r>
+              <w:rPr>
+                <w:rFonts w:ascii="Verdana" w:hAnsi="Verdana"/>
+              </w:rPr>
+              <w:t xml:space="preserve">            } </w:t>
+            </w:r>
+          </w:p>
+          <w:p>
+            <w:pPr>
+              <w:rPr>
+                <w:rFonts w:ascii="Verdana" w:hAnsi="Verdana"/>
+              </w:rPr>
+            </w:pPr>
+            <w:r>
+              <w:rPr>
+                <w:rFonts w:ascii="Verdana" w:hAnsi="Verdana"/>
+              </w:rPr>
+              <w:t xml:space="preserve">            k++; </w:t>
+            </w:r>
+          </w:p>
+          <w:p>
+            <w:pPr>
+              <w:rPr>
+                <w:rFonts w:ascii="Verdana" w:hAnsi="Verdana"/>
+              </w:rPr>
+            </w:pPr>
+            <w:r>
+              <w:rPr>
+                <w:rFonts w:ascii="Verdana" w:hAnsi="Verdana"/>
+              </w:rPr>
+              <w:t xml:space="preserve">        } </w:t>
+            </w:r>
+          </w:p>
+          <w:p>
+            <w:pPr>
+              <w:rPr>
+                <w:rFonts w:ascii="Verdana" w:hAnsi="Verdana"/>
+              </w:rPr>
+            </w:pPr>
+            <w:r>
+              <w:rPr>
+                <w:rFonts w:ascii="Verdana" w:hAnsi="Verdana"/>
+              </w:rPr>
+              <w:t xml:space="preserve">  </w:t>
+            </w:r>
+          </w:p>
+          <w:p>
+            <w:pPr>
+              <w:rPr>
+                <w:rFonts w:ascii="Verdana" w:hAnsi="Verdana"/>
+              </w:rPr>
+            </w:pPr>
+            <w:r>
+              <w:rPr>
+                <w:rFonts w:ascii="Verdana" w:hAnsi="Verdana"/>
+              </w:rPr>
+              <w:t xml:space="preserve">        while (</w:t>
+            </w:r>
+            <w:proofErr w:type="spellStart"/>
+            <w:r>
+              <w:rPr>
+                <w:rFonts w:ascii="Verdana" w:hAnsi="Verdana"/>
+              </w:rPr>
+              <w:t>i</w:t>
+            </w:r>
+            <w:proofErr w:type="spellEnd"/>
+            <w:r>
+              <w:rPr>
+                <w:rFonts w:ascii="Verdana" w:hAnsi="Verdana"/>
+              </w:rPr>
+              <w:t xml:space="preserve"> &lt; n1) </w:t>
+            </w:r>
+          </w:p>
+          <w:p>
+            <w:pPr>
+              <w:rPr>
+                <w:rFonts w:ascii="Verdana" w:hAnsi="Verdana"/>
+              </w:rPr>
+            </w:pPr>
+            <w:r>
+              <w:rPr>
+                <w:rFonts w:ascii="Verdana" w:hAnsi="Verdana"/>
+              </w:rPr>
+              <w:t xml:space="preserve">        { </w:t>
+            </w:r>
+          </w:p>
+          <w:p>
+            <w:pPr>
+              <w:rPr>
+                <w:rFonts w:ascii="Verdana" w:hAnsi="Verdana"/>
+              </w:rPr>
+            </w:pPr>
+            <w:r>
+              <w:rPr>
+                <w:rFonts w:ascii="Verdana" w:hAnsi="Verdana"/>
+              </w:rPr>
+              <w:t xml:space="preserve">            a[k] = X[</w:t>
+            </w:r>
+            <w:proofErr w:type="spellStart"/>
+            <w:r>
+              <w:rPr>
+                <w:rFonts w:ascii="Verdana" w:hAnsi="Verdana"/>
+              </w:rPr>
+              <w:t>i</w:t>
+            </w:r>
+            <w:proofErr w:type="spellEnd"/>
+            <w:r>
+              <w:rPr>
+                <w:rFonts w:ascii="Verdana" w:hAnsi="Verdana"/>
+              </w:rPr>
+              <w:t xml:space="preserve">]; </w:t>
+            </w:r>
+          </w:p>
+          <w:p>
+            <w:pPr>
+              <w:rPr>
+                <w:rFonts w:ascii="Verdana" w:hAnsi="Verdana"/>
+              </w:rPr>
+            </w:pPr>
+            <w:r>
+              <w:rPr>
+                <w:rFonts w:ascii="Verdana" w:hAnsi="Verdana"/>
+              </w:rPr>
+              <w:t xml:space="preserve">            </w:t>
+            </w:r>
+            <w:proofErr w:type="spellStart"/>
+            <w:r>
+              <w:rPr>
+                <w:rFonts w:ascii="Verdana" w:hAnsi="Verdana"/>
+              </w:rPr>
+              <w:t>i</w:t>
+            </w:r>
+            <w:proofErr w:type="spellEnd"/>
+            <w:r>
+              <w:rPr>
+                <w:rFonts w:ascii="Verdana" w:hAnsi="Verdana"/>
+              </w:rPr>
+              <w:t xml:space="preserve">++; </w:t>
+            </w:r>
+          </w:p>
+          <w:p>
+            <w:pPr>
+              <w:rPr>
+                <w:rFonts w:ascii="Verdana" w:hAnsi="Verdana"/>
+              </w:rPr>
+            </w:pPr>
+            <w:r>
+              <w:rPr>
+                <w:rFonts w:ascii="Verdana" w:hAnsi="Verdana"/>
+              </w:rPr>
+              <w:t xml:space="preserve">            k++; </w:t>
+            </w:r>
+          </w:p>
+          <w:p>
+            <w:pPr>
+              <w:rPr>
+                <w:rFonts w:ascii="Verdana" w:hAnsi="Verdana"/>
+              </w:rPr>
+            </w:pPr>
+            <w:r>
+              <w:rPr>
+                <w:rFonts w:ascii="Verdana" w:hAnsi="Verdana"/>
+              </w:rPr>
+              <w:t xml:space="preserve">        } </w:t>
+            </w:r>
+          </w:p>
+          <w:p>
+            <w:pPr>
+              <w:rPr>
+                <w:rFonts w:ascii="Verdana" w:hAnsi="Verdana"/>
+              </w:rPr>
+            </w:pPr>
+            <w:r>
+              <w:rPr>
+                <w:rFonts w:ascii="Verdana" w:hAnsi="Verdana"/>
+              </w:rPr>
               <w:lastRenderedPageBreak/>
-              <w:t xml:space="preserve">        </w:t>
-            </w:r>
-          </w:p>
-          <w:p>
-            <w:pPr>
-              <w:rPr>
-                <w:rFonts w:ascii="Verdana" w:hAnsi="Verdana"/>
-              </w:rPr>
-            </w:pPr>
-            <w:r>
-              <w:rPr>
-                <w:rFonts w:ascii="Verdana" w:hAnsi="Verdana"/>
-              </w:rPr>
-              <w:t xml:space="preserve">        int </w:t>
-            </w:r>
-            <w:proofErr w:type="spellStart"/>
-            <w:r>
-              <w:rPr>
-                <w:rFonts w:ascii="Verdana" w:hAnsi="Verdana"/>
-              </w:rPr>
-              <w:t>i</w:t>
-            </w:r>
-            <w:proofErr w:type="spellEnd"/>
-            <w:r>
-              <w:rPr>
-                <w:rFonts w:ascii="Verdana" w:hAnsi="Verdana"/>
-              </w:rPr>
-              <w:t xml:space="preserve"> = </w:t>
-            </w:r>
-            <w:proofErr w:type="gramStart"/>
-            <w:r>
-              <w:rPr>
-                <w:rFonts w:ascii="Verdana" w:hAnsi="Verdana"/>
-              </w:rPr>
-              <w:t>0,j</w:t>
-            </w:r>
-            <w:proofErr w:type="gramEnd"/>
-            <w:r>
-              <w:rPr>
-                <w:rFonts w:ascii="Verdana" w:hAnsi="Verdana"/>
-              </w:rPr>
-              <w:t xml:space="preserve"> = 0,k = l;  </w:t>
-            </w:r>
-          </w:p>
-          <w:p>
-            <w:pPr>
-              <w:rPr>
-                <w:rFonts w:ascii="Verdana" w:hAnsi="Verdana"/>
-              </w:rPr>
-            </w:pPr>
-            <w:r>
-              <w:rPr>
-                <w:rFonts w:ascii="Verdana" w:hAnsi="Verdana"/>
-              </w:rPr>
-              <w:t xml:space="preserve">        while (</w:t>
-            </w:r>
-            <w:proofErr w:type="spellStart"/>
-            <w:r>
-              <w:rPr>
-                <w:rFonts w:ascii="Verdana" w:hAnsi="Verdana"/>
-              </w:rPr>
-              <w:t>i</w:t>
-            </w:r>
-            <w:proofErr w:type="spellEnd"/>
-            <w:r>
-              <w:rPr>
-                <w:rFonts w:ascii="Verdana" w:hAnsi="Verdana"/>
-              </w:rPr>
-              <w:t xml:space="preserve"> &lt; n1 &amp;&amp; j &lt; n2) </w:t>
-            </w:r>
-          </w:p>
-          <w:p>
-            <w:pPr>
-              <w:rPr>
-                <w:rFonts w:ascii="Verdana" w:hAnsi="Verdana"/>
-              </w:rPr>
-            </w:pPr>
-            <w:r>
-              <w:rPr>
-                <w:rFonts w:ascii="Verdana" w:hAnsi="Verdana"/>
-              </w:rPr>
-              <w:t xml:space="preserve">        { </w:t>
-            </w:r>
-          </w:p>
-          <w:p>
-            <w:pPr>
-              <w:rPr>
-                <w:rFonts w:ascii="Verdana" w:hAnsi="Verdana"/>
-              </w:rPr>
-            </w:pPr>
-            <w:r>
-              <w:rPr>
-                <w:rFonts w:ascii="Verdana" w:hAnsi="Verdana"/>
-              </w:rPr>
-              <w:t xml:space="preserve">            if (X[</w:t>
-            </w:r>
-            <w:proofErr w:type="spellStart"/>
-            <w:r>
-              <w:rPr>
-                <w:rFonts w:ascii="Verdana" w:hAnsi="Verdana"/>
-              </w:rPr>
-              <w:t>i</w:t>
-            </w:r>
-            <w:proofErr w:type="spellEnd"/>
-            <w:r>
-              <w:rPr>
-                <w:rFonts w:ascii="Verdana" w:hAnsi="Verdana"/>
-              </w:rPr>
-              <w:t xml:space="preserve">] &lt;= Y[j]) </w:t>
-            </w:r>
-          </w:p>
-          <w:p>
-            <w:pPr>
-              <w:rPr>
-                <w:rFonts w:ascii="Verdana" w:hAnsi="Verdana"/>
-              </w:rPr>
-            </w:pPr>
-            <w:r>
-              <w:rPr>
-                <w:rFonts w:ascii="Verdana" w:hAnsi="Verdana"/>
-              </w:rPr>
-              <w:t xml:space="preserve">            { </w:t>
-            </w:r>
-          </w:p>
-          <w:p>
-            <w:pPr>
-              <w:rPr>
-                <w:rFonts w:ascii="Verdana" w:hAnsi="Verdana"/>
-              </w:rPr>
-            </w:pPr>
-            <w:r>
-              <w:rPr>
-                <w:rFonts w:ascii="Verdana" w:hAnsi="Verdana"/>
-              </w:rPr>
-              <w:t xml:space="preserve">                a[k] = X[</w:t>
-            </w:r>
-            <w:proofErr w:type="spellStart"/>
-            <w:r>
-              <w:rPr>
-                <w:rFonts w:ascii="Verdana" w:hAnsi="Verdana"/>
-              </w:rPr>
-              <w:t>i</w:t>
-            </w:r>
-            <w:proofErr w:type="spellEnd"/>
-            <w:r>
-              <w:rPr>
-                <w:rFonts w:ascii="Verdana" w:hAnsi="Verdana"/>
-              </w:rPr>
-              <w:t xml:space="preserve">]; </w:t>
-            </w:r>
-          </w:p>
-          <w:p>
-            <w:pPr>
-              <w:rPr>
-                <w:rFonts w:ascii="Verdana" w:hAnsi="Verdana"/>
-              </w:rPr>
-            </w:pPr>
-            <w:r>
-              <w:rPr>
-                <w:rFonts w:ascii="Verdana" w:hAnsi="Verdana"/>
-              </w:rPr>
-              <w:t xml:space="preserve">                </w:t>
-            </w:r>
-            <w:proofErr w:type="spellStart"/>
-            <w:r>
-              <w:rPr>
-                <w:rFonts w:ascii="Verdana" w:hAnsi="Verdana"/>
-              </w:rPr>
-              <w:t>i</w:t>
-            </w:r>
-            <w:proofErr w:type="spellEnd"/>
-            <w:r>
-              <w:rPr>
-                <w:rFonts w:ascii="Verdana" w:hAnsi="Verdana"/>
-              </w:rPr>
-              <w:t xml:space="preserve">++; </w:t>
-            </w:r>
-          </w:p>
-          <w:p>
-            <w:pPr>
-              <w:rPr>
-                <w:rFonts w:ascii="Verdana" w:hAnsi="Verdana"/>
-              </w:rPr>
-            </w:pPr>
-            <w:r>
-              <w:rPr>
-                <w:rFonts w:ascii="Verdana" w:hAnsi="Verdana"/>
-              </w:rPr>
-              <w:t xml:space="preserve">            } </w:t>
-            </w:r>
-          </w:p>
-          <w:p>
-            <w:pPr>
-              <w:rPr>
-                <w:rFonts w:ascii="Verdana" w:hAnsi="Verdana"/>
-              </w:rPr>
-            </w:pPr>
-            <w:r>
-              <w:rPr>
-                <w:rFonts w:ascii="Verdana" w:hAnsi="Verdana"/>
-              </w:rPr>
-              <w:t xml:space="preserve">            else</w:t>
-            </w:r>
-          </w:p>
-          <w:p>
-            <w:pPr>
-              <w:rPr>
-                <w:rFonts w:ascii="Verdana" w:hAnsi="Verdana"/>
-              </w:rPr>
-            </w:pPr>
-            <w:r>
-              <w:rPr>
-                <w:rFonts w:ascii="Verdana" w:hAnsi="Verdana"/>
-              </w:rPr>
-              <w:t xml:space="preserve">            { </w:t>
-            </w:r>
-          </w:p>
-          <w:p>
-            <w:pPr>
-              <w:rPr>
-                <w:rFonts w:ascii="Verdana" w:hAnsi="Verdana"/>
-              </w:rPr>
-            </w:pPr>
-            <w:r>
-              <w:rPr>
-                <w:rFonts w:ascii="Verdana" w:hAnsi="Verdana"/>
-              </w:rPr>
-              <w:t xml:space="preserve">                a[k] = Y[j]; </w:t>
-            </w:r>
-          </w:p>
-          <w:p>
-            <w:pPr>
-              <w:rPr>
-                <w:rFonts w:ascii="Verdana" w:hAnsi="Verdana"/>
-              </w:rPr>
-            </w:pPr>
-            <w:r>
-              <w:rPr>
-                <w:rFonts w:ascii="Verdana" w:hAnsi="Verdana"/>
-              </w:rPr>
-              <w:t xml:space="preserve">                </w:t>
-            </w:r>
-            <w:proofErr w:type="spellStart"/>
-            <w:r>
-              <w:rPr>
-                <w:rFonts w:ascii="Verdana" w:hAnsi="Verdana"/>
-              </w:rPr>
-              <w:t>j++</w:t>
-            </w:r>
-            <w:proofErr w:type="spellEnd"/>
-            <w:r>
-              <w:rPr>
-                <w:rFonts w:ascii="Verdana" w:hAnsi="Verdana"/>
-              </w:rPr>
-              <w:t xml:space="preserve">; </w:t>
-            </w:r>
-          </w:p>
-          <w:p>
-            <w:pPr>
-              <w:rPr>
-                <w:rFonts w:ascii="Verdana" w:hAnsi="Verdana"/>
-              </w:rPr>
-            </w:pPr>
-            <w:r>
-              <w:rPr>
-                <w:rFonts w:ascii="Verdana" w:hAnsi="Verdana"/>
-              </w:rPr>
-              <w:t xml:space="preserve">            } </w:t>
-            </w:r>
-          </w:p>
-          <w:p>
-            <w:pPr>
-              <w:rPr>
-                <w:rFonts w:ascii="Verdana" w:hAnsi="Verdana"/>
-              </w:rPr>
-            </w:pPr>
-            <w:r>
-              <w:rPr>
-                <w:rFonts w:ascii="Verdana" w:hAnsi="Verdana"/>
-              </w:rPr>
-              <w:t xml:space="preserve">            k++; </w:t>
-            </w:r>
-          </w:p>
-          <w:p>
-            <w:pPr>
-              <w:rPr>
-                <w:rFonts w:ascii="Verdana" w:hAnsi="Verdana"/>
-              </w:rPr>
-            </w:pPr>
-            <w:r>
-              <w:rPr>
-                <w:rFonts w:ascii="Verdana" w:hAnsi="Verdana"/>
-              </w:rPr>
-              <w:t xml:space="preserve">        } </w:t>
-            </w:r>
-          </w:p>
-          <w:p>
-            <w:pPr>
-              <w:rPr>
-                <w:rFonts w:ascii="Verdana" w:hAnsi="Verdana"/>
-              </w:rPr>
-            </w:pPr>
-            <w:r>
-              <w:rPr>
-                <w:rFonts w:ascii="Verdana" w:hAnsi="Verdana"/>
-              </w:rPr>
-              <w:t xml:space="preserve">  </w:t>
-            </w:r>
-          </w:p>
-          <w:p>
-            <w:pPr>
-              <w:rPr>
-                <w:rFonts w:ascii="Verdana" w:hAnsi="Verdana"/>
-              </w:rPr>
-            </w:pPr>
-            <w:r>
-              <w:rPr>
-                <w:rFonts w:ascii="Verdana" w:hAnsi="Verdana"/>
-              </w:rPr>
-              <w:t xml:space="preserve">        while (</w:t>
-            </w:r>
-            <w:proofErr w:type="spellStart"/>
-            <w:r>
-              <w:rPr>
-                <w:rFonts w:ascii="Verdana" w:hAnsi="Verdana"/>
-              </w:rPr>
-              <w:t>i</w:t>
-            </w:r>
-            <w:proofErr w:type="spellEnd"/>
-            <w:r>
-              <w:rPr>
-                <w:rFonts w:ascii="Verdana" w:hAnsi="Verdana"/>
-              </w:rPr>
-              <w:t xml:space="preserve"> &lt; n1) </w:t>
-            </w:r>
-          </w:p>
-          <w:p>
-            <w:pPr>
-              <w:rPr>
-                <w:rFonts w:ascii="Verdana" w:hAnsi="Verdana"/>
-              </w:rPr>
-            </w:pPr>
-            <w:r>
-              <w:rPr>
-                <w:rFonts w:ascii="Verdana" w:hAnsi="Verdana"/>
-              </w:rPr>
-              <w:t xml:space="preserve">        { </w:t>
-            </w:r>
-          </w:p>
-          <w:p>
-            <w:pPr>
-              <w:rPr>
-                <w:rFonts w:ascii="Verdana" w:hAnsi="Verdana"/>
-              </w:rPr>
-            </w:pPr>
-            <w:r>
-              <w:rPr>
-                <w:rFonts w:ascii="Verdana" w:hAnsi="Verdana"/>
-              </w:rPr>
-              <w:t xml:space="preserve">            a[k] = X[</w:t>
-            </w:r>
-            <w:proofErr w:type="spellStart"/>
-            <w:r>
-              <w:rPr>
-                <w:rFonts w:ascii="Verdana" w:hAnsi="Verdana"/>
-              </w:rPr>
-              <w:t>i</w:t>
-            </w:r>
-            <w:proofErr w:type="spellEnd"/>
-            <w:r>
-              <w:rPr>
-                <w:rFonts w:ascii="Verdana" w:hAnsi="Verdana"/>
-              </w:rPr>
-              <w:t xml:space="preserve">]; </w:t>
-            </w:r>
-          </w:p>
-          <w:p>
-            <w:pPr>
-              <w:rPr>
-                <w:rFonts w:ascii="Verdana" w:hAnsi="Verdana"/>
-              </w:rPr>
-            </w:pPr>
-            <w:r>
-              <w:rPr>
-                <w:rFonts w:ascii="Verdana" w:hAnsi="Verdana"/>
-              </w:rPr>
-              <w:t xml:space="preserve">            </w:t>
-            </w:r>
-            <w:proofErr w:type="spellStart"/>
-            <w:r>
-              <w:rPr>
-                <w:rFonts w:ascii="Verdana" w:hAnsi="Verdana"/>
-              </w:rPr>
-              <w:t>i</w:t>
-            </w:r>
-            <w:proofErr w:type="spellEnd"/>
-            <w:r>
-              <w:rPr>
-                <w:rFonts w:ascii="Verdana" w:hAnsi="Verdana"/>
-              </w:rPr>
-              <w:t xml:space="preserve">++; </w:t>
-            </w:r>
-          </w:p>
-          <w:p>
-            <w:pPr>
-              <w:rPr>
-                <w:rFonts w:ascii="Verdana" w:hAnsi="Verdana"/>
-              </w:rPr>
-            </w:pPr>
-            <w:r>
-              <w:rPr>
-                <w:rFonts w:ascii="Verdana" w:hAnsi="Verdana"/>
-              </w:rPr>
-              <w:t xml:space="preserve">            k++; </w:t>
-            </w:r>
-          </w:p>
-          <w:p>
-            <w:pPr>
-              <w:rPr>
-                <w:rFonts w:ascii="Verdana" w:hAnsi="Verdana"/>
-              </w:rPr>
-            </w:pPr>
-            <w:r>
-              <w:rPr>
-                <w:rFonts w:ascii="Verdana" w:hAnsi="Verdana"/>
-              </w:rPr>
-              <w:t xml:space="preserve">        } </w:t>
-            </w:r>
-          </w:p>
-          <w:p>
-            <w:pPr>
-              <w:rPr>
-                <w:rFonts w:ascii="Verdana" w:hAnsi="Verdana"/>
-              </w:rPr>
-            </w:pPr>
-            <w:r>
-              <w:rPr>
-                <w:rFonts w:ascii="Verdana" w:hAnsi="Verdana"/>
-              </w:rPr>
               <w:t xml:space="preserve">  </w:t>
             </w:r>
           </w:p>
@@ -27099,7 +25845,6 @@
               <w:rPr>
                 <w:rFonts w:ascii="Verdana" w:hAnsi="Verdana"/>
               </w:rPr>
-              <w:lastRenderedPageBreak/>
               <w:t xml:space="preserve">        </w:t>
             </w:r>
             <w:proofErr w:type="spellStart"/>
@@ -27305,214 +26050,7 @@
     <w:p>
       <w:pPr>
         <w:pStyle w:val="ListParagraph"/>
-        <w:ind w:left="1440"/>
-        <w:rPr>
-          <w:rFonts w:ascii="Verdana" w:hAnsi="Verdana"/>
-        </w:rPr>
-      </w:pPr>
-    </w:p>
-    <w:p>
-      <w:pPr>
-        <w:pStyle w:val="ListParagraph"/>
-        <w:ind w:left="1440"/>
-        <w:rPr>
-          <w:rFonts w:ascii="Verdana" w:hAnsi="Verdana"/>
-        </w:rPr>
-      </w:pPr>
-    </w:p>
-    <w:p>
-      <w:pPr>
-        <w:pStyle w:val="ListParagraph"/>
-        <w:ind w:left="1440"/>
-        <w:rPr>
-          <w:rFonts w:ascii="Verdana" w:hAnsi="Verdana"/>
-        </w:rPr>
-      </w:pPr>
-    </w:p>
-    <w:p>
-      <w:pPr>
-        <w:pStyle w:val="ListParagraph"/>
-        <w:ind w:left="1440"/>
-        <w:rPr>
-          <w:rFonts w:ascii="Verdana" w:hAnsi="Verdana"/>
-        </w:rPr>
-      </w:pPr>
-    </w:p>
-    <w:p>
-      <w:pPr>
-        <w:pStyle w:val="ListParagraph"/>
-        <w:ind w:left="1440"/>
-        <w:rPr>
-          <w:rFonts w:ascii="Verdana" w:hAnsi="Verdana"/>
-        </w:rPr>
-      </w:pPr>
-    </w:p>
-    <w:p>
-      <w:pPr>
-        <w:pStyle w:val="ListParagraph"/>
-        <w:ind w:left="1440"/>
-        <w:rPr>
-          <w:rFonts w:ascii="Verdana" w:hAnsi="Verdana"/>
-        </w:rPr>
-      </w:pPr>
-    </w:p>
-    <w:p>
-      <w:pPr>
-        <w:pStyle w:val="ListParagraph"/>
-        <w:ind w:left="1440"/>
-        <w:rPr>
-          <w:rFonts w:ascii="Verdana" w:hAnsi="Verdana"/>
-        </w:rPr>
-      </w:pPr>
-    </w:p>
-    <w:p>
-      <w:pPr>
-        <w:pStyle w:val="ListParagraph"/>
-        <w:ind w:left="1440"/>
-        <w:rPr>
-          <w:rFonts w:ascii="Verdana" w:hAnsi="Verdana"/>
-        </w:rPr>
-      </w:pPr>
-    </w:p>
-    <w:p>
-      <w:pPr>
-        <w:pStyle w:val="ListParagraph"/>
-        <w:ind w:left="1440"/>
-        <w:rPr>
-          <w:rFonts w:ascii="Verdana" w:hAnsi="Verdana"/>
-        </w:rPr>
-      </w:pPr>
-    </w:p>
-    <w:p>
-      <w:pPr>
-        <w:pStyle w:val="ListParagraph"/>
-        <w:ind w:left="1440"/>
-        <w:rPr>
-          <w:rFonts w:ascii="Verdana" w:hAnsi="Verdana"/>
-        </w:rPr>
-      </w:pPr>
-    </w:p>
-    <w:p>
-      <w:pPr>
-        <w:pStyle w:val="ListParagraph"/>
-        <w:ind w:left="1440"/>
-        <w:rPr>
-          <w:rFonts w:ascii="Verdana" w:hAnsi="Verdana"/>
-        </w:rPr>
-      </w:pPr>
-    </w:p>
-    <w:p>
-      <w:pPr>
-        <w:pStyle w:val="ListParagraph"/>
-        <w:ind w:left="1440"/>
-        <w:rPr>
-          <w:rFonts w:ascii="Verdana" w:hAnsi="Verdana"/>
-        </w:rPr>
-      </w:pPr>
-    </w:p>
-    <w:p>
-      <w:pPr>
-        <w:pStyle w:val="ListParagraph"/>
-        <w:ind w:left="1440"/>
-        <w:rPr>
-          <w:rFonts w:ascii="Verdana" w:hAnsi="Verdana"/>
-        </w:rPr>
-      </w:pPr>
-    </w:p>
-    <w:p>
-      <w:pPr>
-        <w:pStyle w:val="ListParagraph"/>
-        <w:ind w:left="1440"/>
-        <w:rPr>
-          <w:rFonts w:ascii="Verdana" w:hAnsi="Verdana"/>
-        </w:rPr>
-      </w:pPr>
-    </w:p>
-    <w:p>
-      <w:pPr>
-        <w:pStyle w:val="ListParagraph"/>
-        <w:ind w:left="1440"/>
-        <w:rPr>
-          <w:rFonts w:ascii="Verdana" w:hAnsi="Verdana"/>
-        </w:rPr>
-      </w:pPr>
-    </w:p>
-    <w:p>
-      <w:pPr>
-        <w:pStyle w:val="ListParagraph"/>
-        <w:ind w:left="1440"/>
-        <w:rPr>
-          <w:rFonts w:ascii="Verdana" w:hAnsi="Verdana"/>
-        </w:rPr>
-      </w:pPr>
-    </w:p>
-    <w:p>
-      <w:pPr>
-        <w:pStyle w:val="ListParagraph"/>
-        <w:ind w:left="1440"/>
-        <w:rPr>
-          <w:rFonts w:ascii="Verdana" w:hAnsi="Verdana"/>
-        </w:rPr>
-      </w:pPr>
-    </w:p>
-    <w:p>
-      <w:pPr>
-        <w:pStyle w:val="ListParagraph"/>
-        <w:ind w:left="1440"/>
-        <w:rPr>
-          <w:rFonts w:ascii="Verdana" w:hAnsi="Verdana"/>
-        </w:rPr>
-      </w:pPr>
-    </w:p>
-    <w:p>
-      <w:pPr>
-        <w:pStyle w:val="ListParagraph"/>
-        <w:ind w:left="1440"/>
-        <w:rPr>
-          <w:rFonts w:ascii="Verdana" w:hAnsi="Verdana"/>
-        </w:rPr>
-      </w:pPr>
-    </w:p>
-    <w:p>
-      <w:pPr>
-        <w:pStyle w:val="ListParagraph"/>
-        <w:ind w:left="1440"/>
-        <w:rPr>
-          <w:rFonts w:ascii="Verdana" w:hAnsi="Verdana"/>
-        </w:rPr>
-      </w:pPr>
-    </w:p>
-    <w:p>
-      <w:pPr>
-        <w:pStyle w:val="ListParagraph"/>
-        <w:ind w:left="1440"/>
-        <w:rPr>
-          <w:rFonts w:ascii="Verdana" w:hAnsi="Verdana"/>
-        </w:rPr>
-      </w:pPr>
-    </w:p>
-    <w:p>
-      <w:pPr>
-        <w:pStyle w:val="ListParagraph"/>
-        <w:ind w:left="1440"/>
-        <w:rPr>
-          <w:rFonts w:ascii="Verdana" w:hAnsi="Verdana"/>
-        </w:rPr>
-      </w:pPr>
-    </w:p>
-    <w:p>
-      <w:pPr>
-        <w:pStyle w:val="ListParagraph"/>
-        <w:ind w:left="1440"/>
-        <w:rPr>
-          <w:rFonts w:ascii="Verdana" w:hAnsi="Verdana"/>
-        </w:rPr>
-      </w:pPr>
-    </w:p>
-    <w:p>
-      <w:pPr>
-        <w:pStyle w:val="ListParagraph"/>
-        <w:ind w:left="1440"/>
+        <w:ind w:left="0"/>
         <w:rPr>
           <w:rFonts w:ascii="Verdana" w:hAnsi="Verdana"/>
         </w:rPr>
@@ -34490,6 +33028,16 @@
           <w:rFonts w:ascii="Verdana" w:hAnsi="Verdana"/>
         </w:rPr>
       </w:pPr>
+      <w:bookmarkStart w:id="4" w:name="_GoBack"/>
+      <w:bookmarkEnd w:id="4"/>
+    </w:p>
+    <w:p>
+      <w:pPr>
+        <w:pStyle w:val="ListParagraph"/>
+        <w:rPr>
+          <w:rFonts w:ascii="Verdana" w:hAnsi="Verdana"/>
+        </w:rPr>
+      </w:pPr>
     </w:p>
     <w:p>
       <w:pPr>
@@ -34526,6 +33074,7 @@
           <w:b/>
           <w:bCs/>
         </w:rPr>
+        <w:lastRenderedPageBreak/>
         <w:t>Used to call the parameterized constructor of parent class</w:t>
       </w:r>
     </w:p>
@@ -35660,6 +34209,7 @@
           <w:sz w:val="28"/>
           <w:szCs w:val="28"/>
         </w:rPr>
+        <w:lastRenderedPageBreak/>
         <w:t xml:space="preserve">Data </w:t>
       </w:r>
       <w:r>
@@ -35696,7 +34246,6 @@
         <w:rPr>
           <w:rFonts w:ascii="Verdana" w:hAnsi="Verdana"/>
         </w:rPr>
-        <w:lastRenderedPageBreak/>
         <w:t>Data Abstraction is the property by virtue of which only the essential details are displayed to the user. The trivial or the non-essentials units are not displayed to the user. Ex: A car is viewed as a car rather than its individual components.</w:t>
       </w:r>
     </w:p>
@@ -36350,7 +34899,6 @@
           <w:sz w:val="28"/>
           <w:szCs w:val="28"/>
         </w:rPr>
-        <w:lastRenderedPageBreak/>
         <w:t>FINAL keyword in java</w:t>
       </w:r>
     </w:p>
@@ -36874,7 +35422,6 @@
         <w:pStyle w:val="Heading1"/>
       </w:pPr>
       <w:r>
-        <w:lastRenderedPageBreak/>
         <w:t>ACCESS MODIFIERS IN JAVA</w:t>
       </w:r>
     </w:p>
@@ -37601,8 +36148,6 @@
           <w:rFonts w:ascii="Verdana" w:hAnsi="Verdana"/>
         </w:rPr>
       </w:pPr>
-      <w:bookmarkStart w:id="4" w:name="_GoBack"/>
-      <w:bookmarkEnd w:id="4"/>
     </w:p>
     <w:sectPr>
       <w:headerReference w:type="default" r:id="rId19"/>
@@ -37785,6 +36330,7 @@
                                 <w:calendar w:val="gregorian"/>
                               </w:date>
                             </w:sdtPr>
+                            <w:sdtEndPr/>
                             <w:sdtContent>
                               <w:p>
                                 <w:pPr>
@@ -37858,6 +36404,7 @@
                           <w:calendar w:val="gregorian"/>
                         </w:date>
                       </w:sdtPr>
+                      <w:sdtEndPr/>
                       <w:sdtContent>
                         <w:p>
                           <w:pPr>
@@ -38209,6 +36756,7 @@
                             <w:dataBinding w:prefixMappings="xmlns:ns0='http://purl.org/dc/elements/1.1/' xmlns:ns1='http://schemas.openxmlformats.org/package/2006/metadata/core-properties' " w:xpath="/ns1:coreProperties[1]/ns0:title[1]" w:storeItemID="{6C3C8BC8-F283-45AE-878A-BAB7291924A1}"/>
                             <w:text/>
                           </w:sdtPr>
+                          <w:sdtEndPr/>
                           <w:sdtContent>
                             <w:p>
                               <w:pPr>
@@ -38270,6 +36818,7 @@
                       <w:dataBinding w:prefixMappings="xmlns:ns0='http://purl.org/dc/elements/1.1/' xmlns:ns1='http://schemas.openxmlformats.org/package/2006/metadata/core-properties' " w:xpath="/ns1:coreProperties[1]/ns0:title[1]" w:storeItemID="{6C3C8BC8-F283-45AE-878A-BAB7291924A1}"/>
                       <w:text/>
                     </w:sdtPr>
+                    <w:sdtEndPr/>
                     <w:sdtContent>
                       <w:p>
                         <w:pPr>
@@ -43446,6 +41995,7 @@
     <w:rsid w:val="001A4E61"/>
     <w:rsid w:val="0037182F"/>
     <w:rsid w:val="00471CED"/>
+    <w:rsid w:val="004C5FCC"/>
     <w:rsid w:val="005E1BD8"/>
     <w:rsid w:val="005E1D35"/>
     <w:rsid w:val="005E459C"/>

</xml_diff>